<commit_message>
Reworking this entirely.  Under construction. Got the scrolling part working though.
</commit_message>
<xml_diff>
--- a/public/assets/images/TimMartinResume.docx
+++ b/public/assets/images/TimMartinResume.docx
@@ -555,13 +555,23 @@
               </w:rPr>
               <w:t xml:space="preserve">, </w:t>
             </w:r>
+            <w:proofErr w:type="spellStart"/>
             <w:r>
               <w:rPr>
                 <w:rFonts w:ascii="Calibri" w:eastAsia="Calibri" w:hAnsi="Calibri" w:cs="Calibri"/>
                 <w:sz w:val="21"/>
                 <w:szCs w:val="21"/>
               </w:rPr>
-              <w:t xml:space="preserve">Bulma, </w:t>
+              <w:t>Bulma</w:t>
+            </w:r>
+            <w:proofErr w:type="spellEnd"/>
+            <w:r>
+              <w:rPr>
+                <w:rFonts w:ascii="Calibri" w:eastAsia="Calibri" w:hAnsi="Calibri" w:cs="Calibri"/>
+                <w:sz w:val="21"/>
+                <w:szCs w:val="21"/>
+              </w:rPr>
+              <w:t xml:space="preserve">, </w:t>
             </w:r>
             <w:r>
               <w:rPr>
@@ -780,8 +790,18 @@
                 <w:sz w:val="21"/>
                 <w:szCs w:val="21"/>
               </w:rPr>
-              <w:t>, Github</w:t>
+              <w:t xml:space="preserve">, </w:t>
             </w:r>
+            <w:proofErr w:type="spellStart"/>
+            <w:r>
+              <w:rPr>
+                <w:rFonts w:ascii="Calibri" w:eastAsia="Calibri" w:hAnsi="Calibri" w:cs="Calibri"/>
+                <w:sz w:val="21"/>
+                <w:szCs w:val="21"/>
+              </w:rPr>
+              <w:t>Github</w:t>
+            </w:r>
+            <w:proofErr w:type="spellEnd"/>
           </w:p>
         </w:tc>
       </w:tr>
@@ -1472,7 +1492,7 @@
           <w:szCs w:val="21"/>
         </w:rPr>
         <w:tab/>
-        <w:t xml:space="preserve">    2021</w:t>
+        <w:t xml:space="preserve">    </w:t>
       </w:r>
     </w:p>
     <w:p>
@@ -1607,7 +1627,7 @@
           <w:szCs w:val="21"/>
         </w:rPr>
         <w:tab/>
-        <w:t xml:space="preserve">    2001</w:t>
+        <w:t xml:space="preserve">    </w:t>
       </w:r>
     </w:p>
     <w:p>

</xml_diff>

<commit_message>
Updated resume and summary
</commit_message>
<xml_diff>
--- a/public/assets/images/TimMartinResume.docx
+++ b/public/assets/images/TimMartinResume.docx
@@ -1,6 +1,6 @@
 
 <file path=word/document.xml><?xml version="1.0" encoding="utf-8"?>
-<w:document xmlns:wpc="http://schemas.microsoft.com/office/word/2010/wordprocessingCanvas" xmlns:cx="http://schemas.microsoft.com/office/drawing/2014/chartex" xmlns:cx1="http://schemas.microsoft.com/office/drawing/2015/9/8/chartex" xmlns:cx2="http://schemas.microsoft.com/office/drawing/2015/10/21/chartex" xmlns:cx3="http://schemas.microsoft.com/office/drawing/2016/5/9/chartex" xmlns:cx4="http://schemas.microsoft.com/office/drawing/2016/5/10/chartex" xmlns:cx5="http://schemas.microsoft.com/office/drawing/2016/5/11/chartex" xmlns:cx6="http://schemas.microsoft.com/office/drawing/2016/5/12/chartex" xmlns:cx7="http://schemas.microsoft.com/office/drawing/2016/5/13/chartex" xmlns:cx8="http://schemas.microsoft.com/office/drawing/2016/5/14/chartex" xmlns:mc="http://schemas.openxmlformats.org/markup-compatibility/2006" xmlns:aink="http://schemas.microsoft.com/office/drawing/2016/ink" xmlns:am3d="http://schemas.microsoft.com/office/drawing/2017/model3d" xmlns:o="urn:schemas-microsoft-com:office:office" xmlns:r="http://schemas.openxmlformats.org/officeDocument/2006/relationships" xmlns:m="http://schemas.openxmlformats.org/officeDocument/2006/math" xmlns:v="urn:schemas-microsoft-com:vml" xmlns:wp14="http://schemas.microsoft.com/office/word/2010/wordprocessingDrawing" xmlns:wp="http://schemas.openxmlformats.org/drawingml/2006/wordprocessingDrawing" xmlns:w10="urn:schemas-microsoft-com:office:word" xmlns:w="http://schemas.openxmlformats.org/wordprocessingml/2006/main" xmlns:w14="http://schemas.microsoft.com/office/word/2010/wordml" xmlns:w15="http://schemas.microsoft.com/office/word/2012/wordml" xmlns:w16cex="http://schemas.microsoft.com/office/word/2018/wordml/cex" xmlns:w16cid="http://schemas.microsoft.com/office/word/2016/wordml/cid" xmlns:w16="http://schemas.microsoft.com/office/word/2018/wordml" xmlns:w16se="http://schemas.microsoft.com/office/word/2015/wordml/symex" xmlns:wpg="http://schemas.microsoft.com/office/word/2010/wordprocessingGroup" xmlns:wpi="http://schemas.microsoft.com/office/word/2010/wordprocessingInk" xmlns:wne="http://schemas.microsoft.com/office/word/2006/wordml" xmlns:wps="http://schemas.microsoft.com/office/word/2010/wordprocessingShape" mc:Ignorable="w14 w15 w16se w16cid w16 w16cex wp14">
+<w:document xmlns:wpc="http://schemas.microsoft.com/office/word/2010/wordprocessingCanvas" xmlns:cx="http://schemas.microsoft.com/office/drawing/2014/chartex" xmlns:cx1="http://schemas.microsoft.com/office/drawing/2015/9/8/chartex" xmlns:cx2="http://schemas.microsoft.com/office/drawing/2015/10/21/chartex" xmlns:cx3="http://schemas.microsoft.com/office/drawing/2016/5/9/chartex" xmlns:cx4="http://schemas.microsoft.com/office/drawing/2016/5/10/chartex" xmlns:cx5="http://schemas.microsoft.com/office/drawing/2016/5/11/chartex" xmlns:cx6="http://schemas.microsoft.com/office/drawing/2016/5/12/chartex" xmlns:cx7="http://schemas.microsoft.com/office/drawing/2016/5/13/chartex" xmlns:cx8="http://schemas.microsoft.com/office/drawing/2016/5/14/chartex" xmlns:mc="http://schemas.openxmlformats.org/markup-compatibility/2006" xmlns:aink="http://schemas.microsoft.com/office/drawing/2016/ink" xmlns:am3d="http://schemas.microsoft.com/office/drawing/2017/model3d" xmlns:o="urn:schemas-microsoft-com:office:office" xmlns:oel="http://schemas.microsoft.com/office/2019/extlst" xmlns:r="http://schemas.openxmlformats.org/officeDocument/2006/relationships" xmlns:m="http://schemas.openxmlformats.org/officeDocument/2006/math" xmlns:v="urn:schemas-microsoft-com:vml" xmlns:wp14="http://schemas.microsoft.com/office/word/2010/wordprocessingDrawing" xmlns:wp="http://schemas.openxmlformats.org/drawingml/2006/wordprocessingDrawing" xmlns:w10="urn:schemas-microsoft-com:office:word" xmlns:w="http://schemas.openxmlformats.org/wordprocessingml/2006/main" xmlns:w14="http://schemas.microsoft.com/office/word/2010/wordml" xmlns:w15="http://schemas.microsoft.com/office/word/2012/wordml" xmlns:w16cex="http://schemas.microsoft.com/office/word/2018/wordml/cex" xmlns:w16cid="http://schemas.microsoft.com/office/word/2016/wordml/cid" xmlns:w16="http://schemas.microsoft.com/office/word/2018/wordml" xmlns:w16du="http://schemas.microsoft.com/office/word/2023/wordml/word16du" xmlns:w16sdtdh="http://schemas.microsoft.com/office/word/2020/wordml/sdtdatahash" xmlns:w16se="http://schemas.microsoft.com/office/word/2015/wordml/symex" xmlns:wpg="http://schemas.microsoft.com/office/word/2010/wordprocessingGroup" xmlns:wpi="http://schemas.microsoft.com/office/word/2010/wordprocessingInk" xmlns:wne="http://schemas.microsoft.com/office/word/2006/wordml" xmlns:wps="http://schemas.microsoft.com/office/word/2010/wordprocessingShape" mc:Ignorable="w14 w15 w16se w16cid w16 w16cex w16sdtdh wp14">
   <w:body>
     <w:p>
       <w:pPr>
@@ -213,7 +213,7 @@
           <w:bCs/>
           <w:color w:val="006600"/>
         </w:rPr>
-        <w:t>Senior Software Engineer</w:t>
+        <w:t>Full Stack</w:t>
       </w:r>
       <w:r>
         <w:rPr>
@@ -222,25 +222,43 @@
           <w:bCs/>
           <w:color w:val="006600"/>
         </w:rPr>
-        <w:t xml:space="preserve"> / Full Stack Developer</w:t>
-      </w:r>
-    </w:p>
-    <w:p>
-      <w:pPr>
-        <w:spacing w:line="273" w:lineRule="atLeast"/>
+        <w:t xml:space="preserve"> </w:t>
+      </w:r>
+      <w:r>
         <w:rPr>
           <w:rFonts w:ascii="Calibri" w:eastAsia="Calibri" w:hAnsi="Calibri" w:cs="Calibri"/>
           <w:b/>
           <w:bCs/>
-          <w:sz w:val="21"/>
-          <w:szCs w:val="21"/>
-        </w:rPr>
-      </w:pPr>
+          <w:color w:val="006600"/>
+        </w:rPr>
+        <w:t>Front-End</w:t>
+      </w:r>
       <w:r>
         <w:rPr>
           <w:rFonts w:ascii="Calibri" w:eastAsia="Calibri" w:hAnsi="Calibri" w:cs="Calibri"/>
           <w:b/>
           <w:bCs/>
+          <w:color w:val="006600"/>
+        </w:rPr>
+        <w:t xml:space="preserve"> Developer</w:t>
+      </w:r>
+    </w:p>
+    <w:p>
+      <w:pPr>
+        <w:spacing w:line="273" w:lineRule="atLeast"/>
+        <w:rPr>
+          <w:rFonts w:ascii="Calibri" w:eastAsia="Calibri" w:hAnsi="Calibri" w:cs="Calibri"/>
+          <w:b/>
+          <w:bCs/>
+          <w:sz w:val="21"/>
+          <w:szCs w:val="21"/>
+        </w:rPr>
+      </w:pPr>
+      <w:r>
+        <w:rPr>
+          <w:rFonts w:ascii="Calibri" w:eastAsia="Calibri" w:hAnsi="Calibri" w:cs="Calibri"/>
+          <w:b/>
+          <w:bCs/>
           <w:sz w:val="21"/>
           <w:szCs w:val="21"/>
         </w:rPr>
@@ -259,125 +277,85 @@
     </w:p>
     <w:p>
       <w:pPr>
-        <w:tabs>
-          <w:tab w:val="left" w:pos="263"/>
-        </w:tabs>
-        <w:spacing w:line="210" w:lineRule="atLeast"/>
-        <w:rPr>
-          <w:rFonts w:ascii="Calibri" w:eastAsia="Calibri" w:hAnsi="Calibri" w:cs="Calibri"/>
-          <w:sz w:val="21"/>
-          <w:szCs w:val="21"/>
-        </w:rPr>
-      </w:pPr>
-      <w:r>
-        <w:rPr>
-          <w:rFonts w:ascii="Calibri" w:eastAsia="Calibri" w:hAnsi="Calibri" w:cs="Calibri"/>
-          <w:sz w:val="21"/>
-          <w:szCs w:val="21"/>
-        </w:rPr>
-        <w:t>Talented, analytical, and dedicated Software Engineer with experience in object-oriented analysis and design, comfort with a variety of technologies, and interest in learning new ones</w:t>
-      </w:r>
-      <w:r>
-        <w:rPr>
-          <w:rFonts w:ascii="Calibri" w:eastAsia="Calibri" w:hAnsi="Calibri" w:cs="Calibri"/>
-          <w:sz w:val="21"/>
-          <w:szCs w:val="21"/>
-        </w:rPr>
-        <w:t xml:space="preserve">. </w:t>
-      </w:r>
-      <w:r>
-        <w:rPr>
-          <w:rFonts w:ascii="Calibri" w:eastAsia="Calibri" w:hAnsi="Calibri" w:cs="Calibri"/>
-          <w:sz w:val="21"/>
-          <w:szCs w:val="21"/>
-        </w:rPr>
-        <w:t>Supervised projects through software development lifecycle, from identifying requirements to design, implementation, integration and testing</w:t>
-      </w:r>
-      <w:r>
-        <w:rPr>
-          <w:rFonts w:ascii="Calibri" w:eastAsia="Calibri" w:hAnsi="Calibri" w:cs="Calibri"/>
-          <w:sz w:val="21"/>
-          <w:szCs w:val="21"/>
-        </w:rPr>
-        <w:t xml:space="preserve">. </w:t>
-      </w:r>
-      <w:r>
-        <w:rPr>
-          <w:rFonts w:ascii="Calibri" w:eastAsia="Calibri" w:hAnsi="Calibri" w:cs="Calibri"/>
-          <w:sz w:val="21"/>
-          <w:szCs w:val="21"/>
-        </w:rPr>
-        <w:t>Proficient in agile software development processes</w:t>
-      </w:r>
-      <w:r>
-        <w:rPr>
-          <w:rFonts w:ascii="Calibri" w:eastAsia="Calibri" w:hAnsi="Calibri" w:cs="Calibri"/>
-          <w:sz w:val="21"/>
-          <w:szCs w:val="21"/>
-        </w:rPr>
-        <w:t xml:space="preserve">. </w:t>
-      </w:r>
-      <w:r>
-        <w:rPr>
-          <w:rFonts w:ascii="Calibri" w:eastAsia="Calibri" w:hAnsi="Calibri" w:cs="Calibri"/>
-          <w:sz w:val="21"/>
-          <w:szCs w:val="21"/>
-        </w:rPr>
-        <w:t>Advanced technical skills in C++ development and Object-Oriented Analysis and Design (OOA/D)</w:t>
-      </w:r>
-      <w:r>
-        <w:rPr>
-          <w:rFonts w:ascii="Calibri" w:eastAsia="Calibri" w:hAnsi="Calibri" w:cs="Calibri"/>
-          <w:sz w:val="21"/>
-          <w:szCs w:val="21"/>
-        </w:rPr>
-        <w:t xml:space="preserve">. </w:t>
-      </w:r>
-      <w:r>
-        <w:rPr>
-          <w:rFonts w:ascii="Calibri" w:eastAsia="Calibri" w:hAnsi="Calibri" w:cs="Calibri"/>
-          <w:sz w:val="21"/>
-          <w:szCs w:val="21"/>
-        </w:rPr>
-        <w:t>Excellent communication skills with an aptitude for building strong working relationships with teammates</w:t>
-      </w:r>
-      <w:r>
-        <w:rPr>
-          <w:rFonts w:ascii="Calibri" w:eastAsia="Calibri" w:hAnsi="Calibri" w:cs="Calibri"/>
-          <w:sz w:val="21"/>
-          <w:szCs w:val="21"/>
-        </w:rPr>
-        <w:t xml:space="preserve">. </w:t>
-      </w:r>
-      <w:r>
-        <w:rPr>
-          <w:rFonts w:ascii="Calibri" w:eastAsia="Calibri" w:hAnsi="Calibri" w:cs="Calibri"/>
-          <w:sz w:val="21"/>
-          <w:szCs w:val="21"/>
-        </w:rPr>
-        <w:t>Proven team leadership in stressful, deadline-oriented environments</w:t>
-      </w:r>
-      <w:r>
-        <w:rPr>
-          <w:rFonts w:ascii="Calibri" w:eastAsia="Calibri" w:hAnsi="Calibri" w:cs="Calibri"/>
-          <w:sz w:val="21"/>
-          <w:szCs w:val="21"/>
-        </w:rPr>
-        <w:t>.</w:t>
-      </w:r>
-    </w:p>
-    <w:p>
-      <w:pPr>
-        <w:tabs>
-          <w:tab w:val="left" w:pos="263"/>
-        </w:tabs>
-        <w:spacing w:line="210" w:lineRule="atLeast"/>
-        <w:rPr>
-          <w:rFonts w:ascii="Calibri" w:eastAsia="Calibri" w:hAnsi="Calibri" w:cs="Calibri"/>
-          <w:sz w:val="21"/>
-          <w:szCs w:val="21"/>
-        </w:rPr>
-      </w:pPr>
+        <w:spacing w:line="273" w:lineRule="atLeast"/>
+        <w:rPr>
+          <w:rFonts w:ascii="Calibri" w:eastAsia="Calibri" w:hAnsi="Calibri" w:cs="Calibri"/>
+          <w:sz w:val="21"/>
+          <w:szCs w:val="21"/>
+        </w:rPr>
+      </w:pPr>
+      <w:r>
+        <w:rPr>
+          <w:rFonts w:ascii="Calibri" w:eastAsia="Calibri" w:hAnsi="Calibri" w:cs="Calibri"/>
+          <w:sz w:val="21"/>
+          <w:szCs w:val="21"/>
+        </w:rPr>
+        <w:t>Senior Software Engineer with over 1</w:t>
+      </w:r>
+      <w:r>
+        <w:rPr>
+          <w:rFonts w:ascii="Calibri" w:eastAsia="Calibri" w:hAnsi="Calibri" w:cs="Calibri"/>
+          <w:sz w:val="21"/>
+          <w:szCs w:val="21"/>
+        </w:rPr>
+        <w:t>7</w:t>
+      </w:r>
+      <w:r>
+        <w:rPr>
+          <w:rFonts w:ascii="Calibri" w:eastAsia="Calibri" w:hAnsi="Calibri" w:cs="Calibri"/>
+          <w:sz w:val="21"/>
+          <w:szCs w:val="21"/>
+        </w:rPr>
+        <w:t xml:space="preserve"> years of experience software design and implementation.  </w:t>
+      </w:r>
+      <w:r>
+        <w:rPr>
+          <w:rFonts w:ascii="Calibri" w:eastAsia="Calibri" w:hAnsi="Calibri" w:cs="Calibri"/>
+          <w:sz w:val="21"/>
+          <w:szCs w:val="21"/>
+        </w:rPr>
+        <w:t>Skilled in object-oriented design, C++, Node, and React. Adept at managing projects</w:t>
+      </w:r>
+      <w:r>
+        <w:rPr>
+          <w:rFonts w:ascii="Calibri" w:eastAsia="Calibri" w:hAnsi="Calibri" w:cs="Calibri"/>
+          <w:sz w:val="21"/>
+          <w:szCs w:val="21"/>
+        </w:rPr>
+        <w:t xml:space="preserve"> through </w:t>
+      </w:r>
+      <w:r>
+        <w:rPr>
+          <w:rFonts w:ascii="Calibri" w:eastAsia="Calibri" w:hAnsi="Calibri" w:cs="Calibri"/>
+          <w:sz w:val="21"/>
+          <w:szCs w:val="21"/>
+        </w:rPr>
+        <w:t xml:space="preserve">the </w:t>
+      </w:r>
+      <w:r>
+        <w:rPr>
+          <w:rFonts w:ascii="Calibri" w:eastAsia="Calibri" w:hAnsi="Calibri" w:cs="Calibri"/>
+          <w:sz w:val="21"/>
+          <w:szCs w:val="21"/>
+        </w:rPr>
+        <w:t>software development lifecycle from identifying requirements to design, implementation, integration</w:t>
+      </w:r>
+      <w:r>
+        <w:rPr>
+          <w:rFonts w:ascii="Calibri" w:eastAsia="Calibri" w:hAnsi="Calibri" w:cs="Calibri"/>
+          <w:sz w:val="21"/>
+          <w:szCs w:val="21"/>
+        </w:rPr>
+        <w:t>,</w:t>
+      </w:r>
+      <w:r>
+        <w:rPr>
+          <w:rFonts w:ascii="Calibri" w:eastAsia="Calibri" w:hAnsi="Calibri" w:cs="Calibri"/>
+          <w:sz w:val="21"/>
+          <w:szCs w:val="21"/>
+        </w:rPr>
+        <w:t xml:space="preserve"> and testing.</w:t>
+      </w:r>
     </w:p>
     <w:p>
       <w:pPr>
@@ -434,8 +412,8 @@
         <w:tblLook w:val="05E0" w:firstRow="1" w:lastRow="1" w:firstColumn="1" w:lastColumn="1" w:noHBand="0" w:noVBand="1"/>
       </w:tblPr>
       <w:tblGrid>
-        <w:gridCol w:w="3067"/>
-        <w:gridCol w:w="7029"/>
+        <w:gridCol w:w="3063"/>
+        <w:gridCol w:w="7019"/>
       </w:tblGrid>
       <w:tr>
         <w:trPr>
@@ -497,7 +475,7 @@
                 <w:sz w:val="21"/>
                 <w:szCs w:val="21"/>
               </w:rPr>
-              <w:t xml:space="preserve">C++, </w:t>
+              <w:t>React</w:t>
             </w:r>
             <w:r>
               <w:rPr>
@@ -505,7 +483,7 @@
                 <w:sz w:val="21"/>
                 <w:szCs w:val="21"/>
               </w:rPr>
-              <w:t>JavaScript, jQuery, Node, JSON,</w:t>
+              <w:t xml:space="preserve">, </w:t>
             </w:r>
             <w:r>
               <w:rPr>
@@ -513,7 +491,31 @@
                 <w:sz w:val="21"/>
                 <w:szCs w:val="21"/>
               </w:rPr>
-              <w:t xml:space="preserve"> React,</w:t>
+              <w:t xml:space="preserve">Next.js, </w:t>
+            </w:r>
+            <w:r>
+              <w:rPr>
+                <w:rFonts w:ascii="Calibri" w:eastAsia="Calibri" w:hAnsi="Calibri" w:cs="Calibri"/>
+                <w:sz w:val="21"/>
+                <w:szCs w:val="21"/>
+              </w:rPr>
+              <w:t xml:space="preserve">JavaScript, </w:t>
+            </w:r>
+            <w:r>
+              <w:rPr>
+                <w:rFonts w:ascii="Calibri" w:eastAsia="Calibri" w:hAnsi="Calibri" w:cs="Calibri"/>
+                <w:sz w:val="21"/>
+                <w:szCs w:val="21"/>
+              </w:rPr>
+              <w:t xml:space="preserve">Typescript, HTML5, CSS3, </w:t>
+            </w:r>
+            <w:r>
+              <w:rPr>
+                <w:rFonts w:ascii="Calibri" w:eastAsia="Calibri" w:hAnsi="Calibri" w:cs="Calibri"/>
+                <w:sz w:val="21"/>
+                <w:szCs w:val="21"/>
+              </w:rPr>
+              <w:t>jQuery, Node, JSON,</w:t>
             </w:r>
             <w:r>
               <w:rPr>
@@ -529,7 +531,7 @@
                 <w:sz w:val="21"/>
                 <w:szCs w:val="21"/>
               </w:rPr>
-              <w:t>HTML</w:t>
+              <w:t>C++</w:t>
             </w:r>
             <w:r>
               <w:rPr>
@@ -537,7 +539,23 @@
                 <w:sz w:val="21"/>
                 <w:szCs w:val="21"/>
               </w:rPr>
-              <w:t>5, CSS3, Bootstrap, Foundation</w:t>
+              <w:t xml:space="preserve">, </w:t>
+            </w:r>
+            <w:r>
+              <w:rPr>
+                <w:rFonts w:ascii="Calibri" w:eastAsia="Calibri" w:hAnsi="Calibri" w:cs="Calibri"/>
+                <w:sz w:val="21"/>
+                <w:szCs w:val="21"/>
+              </w:rPr>
+              <w:t xml:space="preserve">Tailwind, </w:t>
+            </w:r>
+            <w:r>
+              <w:rPr>
+                <w:rFonts w:ascii="Calibri" w:eastAsia="Calibri" w:hAnsi="Calibri" w:cs="Calibri"/>
+                <w:sz w:val="21"/>
+                <w:szCs w:val="21"/>
+              </w:rPr>
+              <w:t>Bootstrap, Foundation</w:t>
             </w:r>
             <w:r>
               <w:rPr>
@@ -555,23 +573,13 @@
               </w:rPr>
               <w:t xml:space="preserve">, </w:t>
             </w:r>
-            <w:proofErr w:type="spellStart"/>
             <w:r>
               <w:rPr>
                 <w:rFonts w:ascii="Calibri" w:eastAsia="Calibri" w:hAnsi="Calibri" w:cs="Calibri"/>
                 <w:sz w:val="21"/>
                 <w:szCs w:val="21"/>
               </w:rPr>
-              <w:t>Bulma</w:t>
-            </w:r>
-            <w:proofErr w:type="spellEnd"/>
-            <w:r>
-              <w:rPr>
-                <w:rFonts w:ascii="Calibri" w:eastAsia="Calibri" w:hAnsi="Calibri" w:cs="Calibri"/>
-                <w:sz w:val="21"/>
-                <w:szCs w:val="21"/>
-              </w:rPr>
-              <w:t xml:space="preserve">, </w:t>
+              <w:t xml:space="preserve">Bulma, </w:t>
             </w:r>
             <w:r>
               <w:rPr>
@@ -588,6 +596,14 @@
                 <w:szCs w:val="21"/>
               </w:rPr>
               <w:t>Python</w:t>
+            </w:r>
+            <w:r>
+              <w:rPr>
+                <w:rFonts w:ascii="Calibri" w:eastAsia="Calibri" w:hAnsi="Calibri" w:cs="Calibri"/>
+                <w:sz w:val="21"/>
+                <w:szCs w:val="21"/>
+              </w:rPr>
+              <w:t>, Java</w:t>
             </w:r>
           </w:p>
         </w:tc>
@@ -653,6 +669,22 @@
                 <w:szCs w:val="21"/>
               </w:rPr>
               <w:t>Microsoft Visual Studio, Microsoft Visual SourceSafe, Microsoft Office Suite, Adobe Photoshop</w:t>
+            </w:r>
+            <w:r>
+              <w:rPr>
+                <w:rFonts w:ascii="Calibri" w:eastAsia="Calibri" w:hAnsi="Calibri" w:cs="Calibri"/>
+                <w:sz w:val="21"/>
+                <w:szCs w:val="21"/>
+              </w:rPr>
+              <w:t>, IntelliJ, Postman</w:t>
+            </w:r>
+            <w:r>
+              <w:rPr>
+                <w:rFonts w:ascii="Calibri" w:eastAsia="Calibri" w:hAnsi="Calibri" w:cs="Calibri"/>
+                <w:sz w:val="21"/>
+                <w:szCs w:val="21"/>
+              </w:rPr>
+              <w:t>, Microsoft Teams</w:t>
             </w:r>
           </w:p>
         </w:tc>
@@ -790,18 +822,8 @@
                 <w:sz w:val="21"/>
                 <w:szCs w:val="21"/>
               </w:rPr>
-              <w:t xml:space="preserve">, </w:t>
+              <w:t>, Github</w:t>
             </w:r>
-            <w:proofErr w:type="spellStart"/>
-            <w:r>
-              <w:rPr>
-                <w:rFonts w:ascii="Calibri" w:eastAsia="Calibri" w:hAnsi="Calibri" w:cs="Calibri"/>
-                <w:sz w:val="21"/>
-                <w:szCs w:val="21"/>
-              </w:rPr>
-              <w:t>Github</w:t>
-            </w:r>
-            <w:proofErr w:type="spellEnd"/>
           </w:p>
         </w:tc>
       </w:tr>
@@ -936,6 +958,1232 @@
         <w:rPr>
           <w:rStyle w:val="fs12fw4ttc"/>
           <w:rFonts w:ascii="Calibri" w:eastAsia="Calibri" w:hAnsi="Calibri" w:cs="Calibri"/>
+          <w:sz w:val="21"/>
+          <w:szCs w:val="21"/>
+        </w:rPr>
+      </w:pPr>
+      <w:r>
+        <w:rPr>
+          <w:rStyle w:val="fs12fw6ttumb-5"/>
+          <w:rFonts w:ascii="Calibri" w:eastAsia="Calibri" w:hAnsi="Calibri" w:cs="Calibri"/>
+          <w:b/>
+          <w:bCs/>
+          <w:caps/>
+          <w:sz w:val="21"/>
+          <w:szCs w:val="21"/>
+        </w:rPr>
+        <w:t>Sogeti</w:t>
+      </w:r>
+      <w:r>
+        <w:rPr>
+          <w:rStyle w:val="fs12fw6ttumb-5tdn"/>
+          <w:rFonts w:ascii="Calibri" w:eastAsia="Calibri" w:hAnsi="Calibri" w:cs="Calibri"/>
+          <w:b/>
+          <w:bCs/>
+          <w:caps/>
+          <w:sz w:val="21"/>
+          <w:szCs w:val="21"/>
+        </w:rPr>
+        <w:t>,</w:t>
+      </w:r>
+      <w:r>
+        <w:rPr>
+          <w:rStyle w:val="fs12fw4tdn"/>
+          <w:rFonts w:ascii="Calibri" w:eastAsia="Calibri" w:hAnsi="Calibri" w:cs="Calibri"/>
+          <w:sz w:val="21"/>
+          <w:szCs w:val="21"/>
+        </w:rPr>
+        <w:t xml:space="preserve"> </w:t>
+      </w:r>
+      <w:r>
+        <w:rPr>
+          <w:rStyle w:val="fs12fw4"/>
+          <w:rFonts w:ascii="Calibri" w:eastAsia="Calibri" w:hAnsi="Calibri" w:cs="Calibri"/>
+          <w:sz w:val="21"/>
+          <w:szCs w:val="21"/>
+        </w:rPr>
+        <w:t>Indianapolis, Indiana</w:t>
+      </w:r>
+      <w:r>
+        <w:rPr>
+          <w:rStyle w:val="fs12fw4ttc"/>
+          <w:rFonts w:ascii="Calibri" w:eastAsia="Calibri" w:hAnsi="Calibri" w:cs="Calibri"/>
+          <w:sz w:val="19"/>
+          <w:szCs w:val="19"/>
+        </w:rPr>
+        <w:tab/>
+      </w:r>
+      <w:r>
+        <w:rPr>
+          <w:rStyle w:val="fs12fw4ttc"/>
+          <w:rFonts w:ascii="Calibri" w:eastAsia="Calibri" w:hAnsi="Calibri" w:cs="Calibri"/>
+          <w:sz w:val="21"/>
+          <w:szCs w:val="21"/>
+        </w:rPr>
+        <w:t xml:space="preserve">2021 </w:t>
+      </w:r>
+      <w:r>
+        <w:rPr>
+          <w:rStyle w:val="fs12fw4ttc"/>
+          <w:rFonts w:ascii="Calibri" w:eastAsia="Calibri" w:hAnsi="Calibri" w:cs="Calibri"/>
+          <w:sz w:val="21"/>
+          <w:szCs w:val="21"/>
+        </w:rPr>
+        <w:t>–</w:t>
+      </w:r>
+      <w:r>
+        <w:rPr>
+          <w:rStyle w:val="fs12fw4ttc"/>
+          <w:rFonts w:ascii="Calibri" w:eastAsia="Calibri" w:hAnsi="Calibri" w:cs="Calibri"/>
+          <w:sz w:val="21"/>
+          <w:szCs w:val="21"/>
+        </w:rPr>
+        <w:t xml:space="preserve"> Present</w:t>
+      </w:r>
+    </w:p>
+    <w:p>
+      <w:pPr>
+        <w:spacing w:line="273" w:lineRule="atLeast"/>
+        <w:ind w:left="720"/>
+        <w:rPr>
+          <w:rStyle w:val="fs12fw6overflow-hidden"/>
+          <w:rFonts w:ascii="Calibri" w:eastAsia="Calibri" w:hAnsi="Calibri" w:cs="Calibri"/>
+          <w:b/>
+          <w:bCs/>
+          <w:sz w:val="21"/>
+          <w:szCs w:val="21"/>
+        </w:rPr>
+      </w:pPr>
+      <w:r>
+        <w:rPr>
+          <w:rStyle w:val="fs12fw6overflow-hidden"/>
+          <w:rFonts w:ascii="Calibri" w:eastAsia="Calibri" w:hAnsi="Calibri" w:cs="Calibri"/>
+          <w:b/>
+          <w:bCs/>
+          <w:sz w:val="21"/>
+          <w:szCs w:val="21"/>
+        </w:rPr>
+        <w:t>Senior Software Consultant</w:t>
+      </w:r>
+    </w:p>
+    <w:p>
+      <w:pPr>
+        <w:spacing w:line="273" w:lineRule="atLeast"/>
+        <w:ind w:left="720"/>
+        <w:rPr>
+          <w:rFonts w:ascii="Calibri" w:eastAsia="Calibri" w:hAnsi="Calibri" w:cs="Calibri"/>
+          <w:sz w:val="21"/>
+          <w:szCs w:val="21"/>
+        </w:rPr>
+      </w:pPr>
+      <w:r>
+        <w:rPr>
+          <w:rStyle w:val="fs12fw6overflow-hidden"/>
+          <w:rFonts w:ascii="Calibri" w:eastAsia="Calibri" w:hAnsi="Calibri" w:cs="Calibri"/>
+          <w:b/>
+          <w:bCs/>
+          <w:sz w:val="21"/>
+          <w:szCs w:val="21"/>
+        </w:rPr>
+        <w:t>Chick-Fil-A</w:t>
+      </w:r>
+    </w:p>
+    <w:p>
+      <w:pPr>
+        <w:numPr>
+          <w:ilvl w:val="0"/>
+          <w:numId w:val="2"/>
+        </w:numPr>
+        <w:spacing w:line="210" w:lineRule="atLeast"/>
+        <w:ind w:left="972" w:hanging="248"/>
+        <w:rPr>
+          <w:rFonts w:ascii="Calibri" w:eastAsia="Calibri" w:hAnsi="Calibri" w:cs="Calibri"/>
+          <w:sz w:val="21"/>
+          <w:szCs w:val="21"/>
+        </w:rPr>
+      </w:pPr>
+      <w:r>
+        <w:rPr>
+          <w:rFonts w:ascii="Calibri" w:eastAsia="Calibri" w:hAnsi="Calibri" w:cs="Calibri"/>
+          <w:sz w:val="21"/>
+          <w:szCs w:val="21"/>
+        </w:rPr>
+        <w:t>Translated Figma designs into functional React components</w:t>
+      </w:r>
+    </w:p>
+    <w:p>
+      <w:pPr>
+        <w:numPr>
+          <w:ilvl w:val="0"/>
+          <w:numId w:val="2"/>
+        </w:numPr>
+        <w:spacing w:line="210" w:lineRule="atLeast"/>
+        <w:ind w:left="972" w:hanging="248"/>
+        <w:rPr>
+          <w:rFonts w:ascii="Calibri" w:eastAsia="Calibri" w:hAnsi="Calibri" w:cs="Calibri"/>
+          <w:sz w:val="21"/>
+          <w:szCs w:val="21"/>
+        </w:rPr>
+      </w:pPr>
+      <w:r>
+        <w:rPr>
+          <w:rFonts w:ascii="Calibri" w:eastAsia="Calibri" w:hAnsi="Calibri" w:cs="Calibri"/>
+          <w:sz w:val="21"/>
+          <w:szCs w:val="21"/>
+        </w:rPr>
+        <w:t>Collaborated with end-users to optimize user experience and usability</w:t>
+      </w:r>
+    </w:p>
+    <w:p>
+      <w:pPr>
+        <w:numPr>
+          <w:ilvl w:val="0"/>
+          <w:numId w:val="2"/>
+        </w:numPr>
+        <w:spacing w:line="210" w:lineRule="atLeast"/>
+        <w:ind w:left="972" w:hanging="248"/>
+        <w:rPr>
+          <w:rFonts w:ascii="Calibri" w:eastAsia="Calibri" w:hAnsi="Calibri" w:cs="Calibri"/>
+          <w:sz w:val="21"/>
+          <w:szCs w:val="21"/>
+        </w:rPr>
+      </w:pPr>
+      <w:r>
+        <w:rPr>
+          <w:rFonts w:ascii="Calibri" w:eastAsia="Calibri" w:hAnsi="Calibri" w:cs="Calibri"/>
+          <w:sz w:val="21"/>
+          <w:szCs w:val="21"/>
+        </w:rPr>
+        <w:t>Conducted continuous testing to identify and address any site bugs or issues</w:t>
+      </w:r>
+    </w:p>
+    <w:p>
+      <w:pPr>
+        <w:numPr>
+          <w:ilvl w:val="0"/>
+          <w:numId w:val="2"/>
+        </w:numPr>
+        <w:spacing w:line="210" w:lineRule="atLeast"/>
+        <w:ind w:left="972" w:hanging="248"/>
+        <w:rPr>
+          <w:rFonts w:ascii="Calibri" w:eastAsia="Calibri" w:hAnsi="Calibri" w:cs="Calibri"/>
+          <w:sz w:val="21"/>
+          <w:szCs w:val="21"/>
+        </w:rPr>
+      </w:pPr>
+      <w:r>
+        <w:rPr>
+          <w:rFonts w:ascii="Calibri" w:eastAsia="Calibri" w:hAnsi="Calibri" w:cs="Calibri"/>
+          <w:sz w:val="21"/>
+          <w:szCs w:val="21"/>
+        </w:rPr>
+        <w:t xml:space="preserve">Developed </w:t>
+      </w:r>
+      <w:r>
+        <w:rPr>
+          <w:rFonts w:ascii="Calibri" w:eastAsia="Calibri" w:hAnsi="Calibri" w:cs="Calibri"/>
+          <w:sz w:val="21"/>
+          <w:szCs w:val="21"/>
+        </w:rPr>
+        <w:t xml:space="preserve">and executed </w:t>
+      </w:r>
+      <w:r>
+        <w:rPr>
+          <w:rFonts w:ascii="Calibri" w:eastAsia="Calibri" w:hAnsi="Calibri" w:cs="Calibri"/>
+          <w:sz w:val="21"/>
+          <w:szCs w:val="21"/>
+        </w:rPr>
+        <w:t xml:space="preserve">unit tests </w:t>
+      </w:r>
+      <w:r>
+        <w:rPr>
+          <w:rFonts w:ascii="Calibri" w:eastAsia="Calibri" w:hAnsi="Calibri" w:cs="Calibri"/>
+          <w:sz w:val="21"/>
+          <w:szCs w:val="21"/>
+        </w:rPr>
+        <w:t>using</w:t>
+      </w:r>
+      <w:r>
+        <w:rPr>
+          <w:rFonts w:ascii="Calibri" w:eastAsia="Calibri" w:hAnsi="Calibri" w:cs="Calibri"/>
+          <w:sz w:val="21"/>
+          <w:szCs w:val="21"/>
+        </w:rPr>
+        <w:t xml:space="preserve"> Jest and Cypress</w:t>
+      </w:r>
+      <w:r>
+        <w:rPr>
+          <w:rFonts w:ascii="Calibri" w:eastAsia="Calibri" w:hAnsi="Calibri" w:cs="Calibri"/>
+          <w:sz w:val="21"/>
+          <w:szCs w:val="21"/>
+        </w:rPr>
+        <w:t xml:space="preserve"> to ensure software reliability</w:t>
+      </w:r>
+    </w:p>
+    <w:p>
+      <w:pPr>
+        <w:numPr>
+          <w:ilvl w:val="0"/>
+          <w:numId w:val="2"/>
+        </w:numPr>
+        <w:spacing w:line="210" w:lineRule="atLeast"/>
+        <w:ind w:left="972" w:hanging="248"/>
+        <w:rPr>
+          <w:rFonts w:ascii="Calibri" w:eastAsia="Calibri" w:hAnsi="Calibri" w:cs="Calibri"/>
+          <w:sz w:val="21"/>
+          <w:szCs w:val="21"/>
+        </w:rPr>
+      </w:pPr>
+      <w:r>
+        <w:rPr>
+          <w:rFonts w:ascii="Calibri" w:eastAsia="Calibri" w:hAnsi="Calibri" w:cs="Calibri"/>
+          <w:sz w:val="21"/>
+          <w:szCs w:val="21"/>
+        </w:rPr>
+        <w:t>Maintained</w:t>
+      </w:r>
+      <w:r>
+        <w:rPr>
+          <w:rFonts w:ascii="Calibri" w:eastAsia="Calibri" w:hAnsi="Calibri" w:cs="Calibri"/>
+          <w:sz w:val="21"/>
+          <w:szCs w:val="21"/>
+        </w:rPr>
+        <w:t xml:space="preserve"> graphic standards and branding </w:t>
+      </w:r>
+      <w:r>
+        <w:rPr>
+          <w:rFonts w:ascii="Calibri" w:eastAsia="Calibri" w:hAnsi="Calibri" w:cs="Calibri"/>
+          <w:sz w:val="21"/>
+          <w:szCs w:val="21"/>
+        </w:rPr>
+        <w:t>throughout</w:t>
+      </w:r>
+      <w:r>
+        <w:rPr>
+          <w:rFonts w:ascii="Calibri" w:eastAsia="Calibri" w:hAnsi="Calibri" w:cs="Calibri"/>
+          <w:sz w:val="21"/>
+          <w:szCs w:val="21"/>
+        </w:rPr>
+        <w:t xml:space="preserve"> product interfaces</w:t>
+      </w:r>
+    </w:p>
+    <w:p>
+      <w:pPr>
+        <w:numPr>
+          <w:ilvl w:val="0"/>
+          <w:numId w:val="2"/>
+        </w:numPr>
+        <w:spacing w:line="210" w:lineRule="atLeast"/>
+        <w:ind w:left="972" w:hanging="248"/>
+        <w:rPr>
+          <w:rFonts w:ascii="Calibri" w:eastAsia="Calibri" w:hAnsi="Calibri" w:cs="Calibri"/>
+          <w:sz w:val="21"/>
+          <w:szCs w:val="21"/>
+        </w:rPr>
+      </w:pPr>
+      <w:r>
+        <w:rPr>
+          <w:rFonts w:ascii="Calibri" w:eastAsia="Calibri" w:hAnsi="Calibri" w:cs="Calibri"/>
+          <w:sz w:val="21"/>
+          <w:szCs w:val="21"/>
+        </w:rPr>
+        <w:t>Implemented</w:t>
+      </w:r>
+      <w:r>
+        <w:rPr>
+          <w:rFonts w:ascii="Calibri" w:eastAsia="Calibri" w:hAnsi="Calibri" w:cs="Calibri"/>
+          <w:sz w:val="21"/>
+          <w:szCs w:val="21"/>
+        </w:rPr>
+        <w:t xml:space="preserve"> dynamic forms using React Hook Forms and Zod</w:t>
+      </w:r>
+    </w:p>
+    <w:p>
+      <w:pPr>
+        <w:numPr>
+          <w:ilvl w:val="0"/>
+          <w:numId w:val="2"/>
+        </w:numPr>
+        <w:spacing w:line="210" w:lineRule="atLeast"/>
+        <w:ind w:left="972" w:hanging="248"/>
+        <w:rPr>
+          <w:rFonts w:ascii="Calibri" w:eastAsia="Calibri" w:hAnsi="Calibri" w:cs="Calibri"/>
+          <w:sz w:val="21"/>
+          <w:szCs w:val="21"/>
+        </w:rPr>
+      </w:pPr>
+      <w:r>
+        <w:rPr>
+          <w:rFonts w:ascii="Calibri" w:eastAsia="Calibri" w:hAnsi="Calibri" w:cs="Calibri"/>
+          <w:sz w:val="21"/>
+          <w:szCs w:val="21"/>
+        </w:rPr>
+        <w:t>Proficient in</w:t>
+      </w:r>
+      <w:r>
+        <w:rPr>
+          <w:rFonts w:ascii="Calibri" w:eastAsia="Calibri" w:hAnsi="Calibri" w:cs="Calibri"/>
+          <w:sz w:val="21"/>
+          <w:szCs w:val="21"/>
+        </w:rPr>
+        <w:t xml:space="preserve"> using React-Router to </w:t>
+      </w:r>
+      <w:r>
+        <w:rPr>
+          <w:rFonts w:ascii="Calibri" w:eastAsia="Calibri" w:hAnsi="Calibri" w:cs="Calibri"/>
+          <w:sz w:val="21"/>
+          <w:szCs w:val="21"/>
+        </w:rPr>
+        <w:t xml:space="preserve">effectively </w:t>
+      </w:r>
+      <w:r>
+        <w:rPr>
+          <w:rFonts w:ascii="Calibri" w:eastAsia="Calibri" w:hAnsi="Calibri" w:cs="Calibri"/>
+          <w:sz w:val="21"/>
+          <w:szCs w:val="21"/>
+        </w:rPr>
+        <w:t xml:space="preserve">manage </w:t>
+      </w:r>
+      <w:r>
+        <w:rPr>
+          <w:rFonts w:ascii="Calibri" w:eastAsia="Calibri" w:hAnsi="Calibri" w:cs="Calibri"/>
+          <w:sz w:val="21"/>
+          <w:szCs w:val="21"/>
+        </w:rPr>
+        <w:t>path locations for various</w:t>
+      </w:r>
+      <w:r>
+        <w:rPr>
+          <w:rFonts w:ascii="Calibri" w:eastAsia="Calibri" w:hAnsi="Calibri" w:cs="Calibri"/>
+          <w:sz w:val="21"/>
+          <w:szCs w:val="21"/>
+        </w:rPr>
+        <w:t xml:space="preserve"> React components</w:t>
+      </w:r>
+    </w:p>
+    <w:p>
+      <w:pPr>
+        <w:spacing w:line="210" w:lineRule="atLeast"/>
+        <w:rPr>
+          <w:rFonts w:ascii="Calibri" w:eastAsia="Calibri" w:hAnsi="Calibri" w:cs="Calibri"/>
+          <w:sz w:val="21"/>
+          <w:szCs w:val="21"/>
+        </w:rPr>
+      </w:pPr>
+    </w:p>
+    <w:p>
+      <w:pPr>
+        <w:spacing w:line="210" w:lineRule="atLeast"/>
+        <w:ind w:left="720"/>
+        <w:rPr>
+          <w:rFonts w:ascii="Calibri" w:eastAsia="Calibri" w:hAnsi="Calibri" w:cs="Calibri"/>
+          <w:sz w:val="21"/>
+          <w:szCs w:val="21"/>
+        </w:rPr>
+      </w:pPr>
+      <w:r>
+        <w:rPr>
+          <w:rFonts w:ascii="Calibri" w:eastAsia="Calibri" w:hAnsi="Calibri" w:cs="Calibri"/>
+          <w:b/>
+          <w:sz w:val="21"/>
+          <w:szCs w:val="21"/>
+        </w:rPr>
+        <w:t>Technologies</w:t>
+      </w:r>
+      <w:r>
+        <w:rPr>
+          <w:rFonts w:ascii="Calibri" w:eastAsia="Calibri" w:hAnsi="Calibri" w:cs="Calibri"/>
+          <w:sz w:val="21"/>
+          <w:szCs w:val="21"/>
+        </w:rPr>
+        <w:t xml:space="preserve">:  React | Typescript | Node JS </w:t>
+      </w:r>
+    </w:p>
+    <w:p>
+      <w:pPr>
+        <w:tabs>
+          <w:tab w:val="right" w:pos="10800"/>
+        </w:tabs>
+        <w:spacing w:after="75" w:line="273" w:lineRule="atLeast"/>
+        <w:rPr>
+          <w:rStyle w:val="fs12fw4ttc"/>
+          <w:rFonts w:ascii="Calibri" w:eastAsia="Calibri" w:hAnsi="Calibri" w:cs="Calibri"/>
+          <w:sz w:val="19"/>
+          <w:szCs w:val="19"/>
+        </w:rPr>
+      </w:pPr>
+      <w:r>
+        <w:rPr>
+          <w:rStyle w:val="fs12fw4ttc"/>
+          <w:rFonts w:ascii="Calibri" w:eastAsia="Calibri" w:hAnsi="Calibri" w:cs="Calibri"/>
+          <w:sz w:val="21"/>
+          <w:szCs w:val="21"/>
+        </w:rPr>
+        <w:tab/>
+      </w:r>
+    </w:p>
+    <w:p>
+      <w:pPr>
+        <w:spacing w:line="273" w:lineRule="atLeast"/>
+        <w:ind w:left="720"/>
+        <w:rPr>
+          <w:rStyle w:val="fs12fw6overflow-hidden"/>
+          <w:rFonts w:ascii="Calibri" w:eastAsia="Calibri" w:hAnsi="Calibri" w:cs="Calibri"/>
+          <w:b/>
+          <w:bCs/>
+          <w:sz w:val="21"/>
+          <w:szCs w:val="21"/>
+        </w:rPr>
+      </w:pPr>
+      <w:r>
+        <w:rPr>
+          <w:rStyle w:val="fs12fw6overflow-hidden"/>
+          <w:rFonts w:ascii="Calibri" w:eastAsia="Calibri" w:hAnsi="Calibri" w:cs="Calibri"/>
+          <w:b/>
+          <w:bCs/>
+          <w:sz w:val="21"/>
+          <w:szCs w:val="21"/>
+        </w:rPr>
+        <w:t>Senior Software Consultant, Team Lead</w:t>
+      </w:r>
+      <w:r>
+        <w:rPr>
+          <w:rStyle w:val="fs12fw6overflow-hidden"/>
+          <w:rFonts w:ascii="Calibri" w:eastAsia="Calibri" w:hAnsi="Calibri" w:cs="Calibri"/>
+          <w:b/>
+          <w:bCs/>
+          <w:sz w:val="21"/>
+          <w:szCs w:val="21"/>
+        </w:rPr>
+        <w:t xml:space="preserve"> - React</w:t>
+      </w:r>
+    </w:p>
+    <w:p>
+      <w:pPr>
+        <w:spacing w:line="273" w:lineRule="atLeast"/>
+        <w:ind w:left="720"/>
+        <w:rPr>
+          <w:rFonts w:ascii="Calibri" w:eastAsia="Calibri" w:hAnsi="Calibri" w:cs="Calibri"/>
+          <w:sz w:val="21"/>
+          <w:szCs w:val="21"/>
+        </w:rPr>
+      </w:pPr>
+      <w:r>
+        <w:rPr>
+          <w:rStyle w:val="fs12fw6overflow-hidden"/>
+          <w:rFonts w:ascii="Calibri" w:eastAsia="Calibri" w:hAnsi="Calibri" w:cs="Calibri"/>
+          <w:b/>
+          <w:bCs/>
+          <w:sz w:val="21"/>
+          <w:szCs w:val="21"/>
+        </w:rPr>
+        <w:t>Thomson Reuters</w:t>
+      </w:r>
+    </w:p>
+    <w:p>
+      <w:pPr>
+        <w:numPr>
+          <w:ilvl w:val="0"/>
+          <w:numId w:val="2"/>
+        </w:numPr>
+        <w:spacing w:line="210" w:lineRule="atLeast"/>
+        <w:ind w:left="972" w:hanging="248"/>
+        <w:rPr>
+          <w:rFonts w:ascii="Calibri" w:eastAsia="Calibri" w:hAnsi="Calibri" w:cs="Calibri"/>
+          <w:sz w:val="21"/>
+          <w:szCs w:val="21"/>
+        </w:rPr>
+      </w:pPr>
+      <w:r>
+        <w:rPr>
+          <w:rFonts w:ascii="Calibri" w:eastAsia="Calibri" w:hAnsi="Calibri" w:cs="Calibri"/>
+          <w:sz w:val="21"/>
+          <w:szCs w:val="21"/>
+        </w:rPr>
+        <w:t>Supported and mentored off-shore team members to improve their skills and performance</w:t>
+      </w:r>
+    </w:p>
+    <w:p>
+      <w:pPr>
+        <w:numPr>
+          <w:ilvl w:val="0"/>
+          <w:numId w:val="2"/>
+        </w:numPr>
+        <w:spacing w:line="210" w:lineRule="atLeast"/>
+        <w:ind w:left="972" w:hanging="248"/>
+        <w:rPr>
+          <w:rFonts w:ascii="Calibri" w:eastAsia="Calibri" w:hAnsi="Calibri" w:cs="Calibri"/>
+          <w:sz w:val="21"/>
+          <w:szCs w:val="21"/>
+        </w:rPr>
+      </w:pPr>
+      <w:r>
+        <w:rPr>
+          <w:rFonts w:ascii="Calibri" w:eastAsia="Calibri" w:hAnsi="Calibri" w:cs="Calibri"/>
+          <w:sz w:val="21"/>
+          <w:szCs w:val="21"/>
+        </w:rPr>
+        <w:t>Optimized page and component performance by refactoring code</w:t>
+      </w:r>
+    </w:p>
+    <w:p>
+      <w:pPr>
+        <w:numPr>
+          <w:ilvl w:val="0"/>
+          <w:numId w:val="2"/>
+        </w:numPr>
+        <w:spacing w:line="210" w:lineRule="atLeast"/>
+        <w:ind w:left="972" w:hanging="248"/>
+        <w:rPr>
+          <w:rFonts w:ascii="Calibri" w:eastAsia="Calibri" w:hAnsi="Calibri" w:cs="Calibri"/>
+          <w:sz w:val="21"/>
+          <w:szCs w:val="21"/>
+        </w:rPr>
+      </w:pPr>
+      <w:r>
+        <w:rPr>
+          <w:rFonts w:ascii="Calibri" w:eastAsia="Calibri" w:hAnsi="Calibri" w:cs="Calibri"/>
+          <w:sz w:val="21"/>
+          <w:szCs w:val="21"/>
+        </w:rPr>
+        <w:t>Collaborated with Business Analyst, Product Owner, and Scrum Master to</w:t>
+      </w:r>
+      <w:r>
+        <w:rPr>
+          <w:rFonts w:ascii="Calibri" w:eastAsia="Calibri" w:hAnsi="Calibri" w:cs="Calibri"/>
+          <w:sz w:val="21"/>
+          <w:szCs w:val="21"/>
+        </w:rPr>
+        <w:t xml:space="preserve"> refine team backlog</w:t>
+      </w:r>
+      <w:r>
+        <w:rPr>
+          <w:rFonts w:ascii="Calibri" w:eastAsia="Calibri" w:hAnsi="Calibri" w:cs="Calibri"/>
+          <w:sz w:val="21"/>
+          <w:szCs w:val="21"/>
+        </w:rPr>
+        <w:t xml:space="preserve"> and ensure project goals were met</w:t>
+      </w:r>
+      <w:r>
+        <w:rPr>
+          <w:rFonts w:ascii="Calibri" w:eastAsia="Calibri" w:hAnsi="Calibri" w:cs="Calibri"/>
+          <w:sz w:val="21"/>
+          <w:szCs w:val="21"/>
+        </w:rPr>
+        <w:t xml:space="preserve"> </w:t>
+      </w:r>
+    </w:p>
+    <w:p>
+      <w:pPr>
+        <w:numPr>
+          <w:ilvl w:val="0"/>
+          <w:numId w:val="2"/>
+        </w:numPr>
+        <w:spacing w:line="210" w:lineRule="atLeast"/>
+        <w:ind w:left="972" w:hanging="248"/>
+        <w:rPr>
+          <w:rFonts w:ascii="Calibri" w:eastAsia="Calibri" w:hAnsi="Calibri" w:cs="Calibri"/>
+          <w:sz w:val="21"/>
+          <w:szCs w:val="21"/>
+        </w:rPr>
+      </w:pPr>
+      <w:r>
+        <w:rPr>
+          <w:rFonts w:ascii="Calibri" w:eastAsia="Calibri" w:hAnsi="Calibri" w:cs="Calibri"/>
+          <w:sz w:val="21"/>
+          <w:szCs w:val="21"/>
+        </w:rPr>
+        <w:t>Proficient</w:t>
+      </w:r>
+      <w:r>
+        <w:rPr>
+          <w:rFonts w:ascii="Calibri" w:eastAsia="Calibri" w:hAnsi="Calibri" w:cs="Calibri"/>
+          <w:sz w:val="21"/>
+          <w:szCs w:val="21"/>
+        </w:rPr>
+        <w:t xml:space="preserve"> in developing web pages using JavaScript, React JS, React hooks, Context API, Node.js, React-Router </w:t>
+      </w:r>
+    </w:p>
+    <w:p>
+      <w:pPr>
+        <w:numPr>
+          <w:ilvl w:val="0"/>
+          <w:numId w:val="2"/>
+        </w:numPr>
+        <w:spacing w:line="210" w:lineRule="atLeast"/>
+        <w:ind w:left="972" w:hanging="248"/>
+        <w:rPr>
+          <w:rFonts w:ascii="Calibri" w:eastAsia="Calibri" w:hAnsi="Calibri" w:cs="Calibri"/>
+          <w:sz w:val="21"/>
+          <w:szCs w:val="21"/>
+        </w:rPr>
+      </w:pPr>
+      <w:r>
+        <w:rPr>
+          <w:rFonts w:ascii="Calibri" w:eastAsia="Calibri" w:hAnsi="Calibri" w:cs="Calibri"/>
+          <w:sz w:val="21"/>
+          <w:szCs w:val="21"/>
+        </w:rPr>
+        <w:t xml:space="preserve">Successfully integrated </w:t>
+      </w:r>
+      <w:r>
+        <w:rPr>
+          <w:rFonts w:ascii="Calibri" w:eastAsia="Calibri" w:hAnsi="Calibri" w:cs="Calibri"/>
+          <w:sz w:val="21"/>
+          <w:szCs w:val="21"/>
+        </w:rPr>
+        <w:t>reCAPTCHA v3 into client sales portal</w:t>
+      </w:r>
+      <w:r>
+        <w:rPr>
+          <w:rFonts w:ascii="Calibri" w:eastAsia="Calibri" w:hAnsi="Calibri" w:cs="Calibri"/>
+          <w:sz w:val="21"/>
+          <w:szCs w:val="21"/>
+        </w:rPr>
+        <w:t xml:space="preserve"> for enhanced security</w:t>
+      </w:r>
+    </w:p>
+    <w:p>
+      <w:pPr>
+        <w:numPr>
+          <w:ilvl w:val="0"/>
+          <w:numId w:val="2"/>
+        </w:numPr>
+        <w:spacing w:line="210" w:lineRule="atLeast"/>
+        <w:ind w:left="972" w:hanging="248"/>
+        <w:rPr>
+          <w:rFonts w:ascii="Calibri" w:eastAsia="Calibri" w:hAnsi="Calibri" w:cs="Calibri"/>
+          <w:sz w:val="21"/>
+          <w:szCs w:val="21"/>
+        </w:rPr>
+      </w:pPr>
+      <w:r>
+        <w:rPr>
+          <w:rFonts w:ascii="Calibri" w:eastAsia="Calibri" w:hAnsi="Calibri" w:cs="Calibri"/>
+          <w:sz w:val="21"/>
+          <w:szCs w:val="21"/>
+        </w:rPr>
+        <w:t>Conducted thorough r</w:t>
+      </w:r>
+      <w:r>
+        <w:rPr>
+          <w:rFonts w:ascii="Calibri" w:eastAsia="Calibri" w:hAnsi="Calibri" w:cs="Calibri"/>
+          <w:sz w:val="21"/>
+          <w:szCs w:val="21"/>
+        </w:rPr>
+        <w:t>esearch</w:t>
+      </w:r>
+      <w:r>
+        <w:rPr>
+          <w:rFonts w:ascii="Calibri" w:eastAsia="Calibri" w:hAnsi="Calibri" w:cs="Calibri"/>
+          <w:sz w:val="21"/>
+          <w:szCs w:val="21"/>
+        </w:rPr>
+        <w:t xml:space="preserve"> on </w:t>
+      </w:r>
+      <w:r>
+        <w:rPr>
+          <w:rFonts w:ascii="Calibri" w:eastAsia="Calibri" w:hAnsi="Calibri" w:cs="Calibri"/>
+          <w:sz w:val="21"/>
+          <w:szCs w:val="21"/>
+        </w:rPr>
+        <w:t xml:space="preserve">different libraries to manage state </w:t>
+      </w:r>
+      <w:r>
+        <w:rPr>
+          <w:rFonts w:ascii="Calibri" w:eastAsia="Calibri" w:hAnsi="Calibri" w:cs="Calibri"/>
+          <w:sz w:val="21"/>
+          <w:szCs w:val="21"/>
+        </w:rPr>
+        <w:t>such as R</w:t>
+      </w:r>
+      <w:r>
+        <w:rPr>
+          <w:rFonts w:ascii="Calibri" w:eastAsia="Calibri" w:hAnsi="Calibri" w:cs="Calibri"/>
+          <w:sz w:val="21"/>
+          <w:szCs w:val="21"/>
+        </w:rPr>
+        <w:t xml:space="preserve">edux, Context API, </w:t>
+      </w:r>
+      <w:r>
+        <w:rPr>
+          <w:rFonts w:ascii="Calibri" w:eastAsia="Calibri" w:hAnsi="Calibri" w:cs="Calibri"/>
+          <w:sz w:val="21"/>
+          <w:szCs w:val="21"/>
+        </w:rPr>
+        <w:t xml:space="preserve">and </w:t>
+      </w:r>
+      <w:r>
+        <w:rPr>
+          <w:rFonts w:ascii="Calibri" w:eastAsia="Calibri" w:hAnsi="Calibri" w:cs="Calibri"/>
+          <w:sz w:val="21"/>
+          <w:szCs w:val="21"/>
+        </w:rPr>
+        <w:t>Recoil</w:t>
+      </w:r>
+    </w:p>
+    <w:p>
+      <w:pPr>
+        <w:numPr>
+          <w:ilvl w:val="0"/>
+          <w:numId w:val="2"/>
+        </w:numPr>
+        <w:spacing w:line="210" w:lineRule="atLeast"/>
+        <w:ind w:left="972" w:hanging="248"/>
+        <w:rPr>
+          <w:rFonts w:ascii="Calibri" w:eastAsia="Calibri" w:hAnsi="Calibri" w:cs="Calibri"/>
+          <w:sz w:val="21"/>
+          <w:szCs w:val="21"/>
+        </w:rPr>
+      </w:pPr>
+      <w:r>
+        <w:rPr>
+          <w:rFonts w:ascii="Calibri" w:eastAsia="Calibri" w:hAnsi="Calibri" w:cs="Calibri"/>
+          <w:sz w:val="21"/>
+          <w:szCs w:val="21"/>
+        </w:rPr>
+        <w:t>Analyzed and recommended</w:t>
+      </w:r>
+      <w:r>
+        <w:rPr>
+          <w:rFonts w:ascii="Calibri" w:eastAsia="Calibri" w:hAnsi="Calibri" w:cs="Calibri"/>
+          <w:sz w:val="21"/>
+          <w:szCs w:val="21"/>
+        </w:rPr>
+        <w:t xml:space="preserve"> </w:t>
+      </w:r>
+      <w:r>
+        <w:rPr>
+          <w:rFonts w:ascii="Calibri" w:eastAsia="Calibri" w:hAnsi="Calibri" w:cs="Calibri"/>
+          <w:sz w:val="21"/>
+          <w:szCs w:val="21"/>
+        </w:rPr>
+        <w:t>actionable strategies</w:t>
+      </w:r>
+      <w:r>
+        <w:rPr>
+          <w:rFonts w:ascii="Calibri" w:eastAsia="Calibri" w:hAnsi="Calibri" w:cs="Calibri"/>
+          <w:sz w:val="21"/>
+          <w:szCs w:val="21"/>
+        </w:rPr>
+        <w:t xml:space="preserve"> to improve performance of Plans &amp; Pricing page</w:t>
+      </w:r>
+    </w:p>
+    <w:p>
+      <w:pPr>
+        <w:numPr>
+          <w:ilvl w:val="0"/>
+          <w:numId w:val="2"/>
+        </w:numPr>
+        <w:spacing w:line="210" w:lineRule="atLeast"/>
+        <w:ind w:left="972" w:hanging="248"/>
+        <w:rPr>
+          <w:rFonts w:ascii="Calibri" w:eastAsia="Calibri" w:hAnsi="Calibri" w:cs="Calibri"/>
+          <w:sz w:val="21"/>
+          <w:szCs w:val="21"/>
+        </w:rPr>
+      </w:pPr>
+      <w:r>
+        <w:rPr>
+          <w:rFonts w:ascii="Calibri" w:eastAsia="Calibri" w:hAnsi="Calibri" w:cs="Calibri"/>
+          <w:sz w:val="21"/>
+          <w:szCs w:val="21"/>
+        </w:rPr>
+        <w:t>Revamped</w:t>
+      </w:r>
+      <w:r>
+        <w:rPr>
+          <w:rFonts w:ascii="Calibri" w:eastAsia="Calibri" w:hAnsi="Calibri" w:cs="Calibri"/>
+          <w:sz w:val="21"/>
+          <w:szCs w:val="21"/>
+        </w:rPr>
+        <w:t xml:space="preserve"> the UI of the Plans &amp; Pricing page using React and Redux</w:t>
+      </w:r>
+      <w:r>
+        <w:rPr>
+          <w:rFonts w:ascii="Calibri" w:eastAsia="Calibri" w:hAnsi="Calibri" w:cs="Calibri"/>
+          <w:sz w:val="21"/>
+          <w:szCs w:val="21"/>
+        </w:rPr>
+        <w:t xml:space="preserve"> for a better user experience</w:t>
+      </w:r>
+    </w:p>
+    <w:p>
+      <w:pPr>
+        <w:spacing w:line="210" w:lineRule="atLeast"/>
+        <w:rPr>
+          <w:rFonts w:ascii="Calibri" w:eastAsia="Calibri" w:hAnsi="Calibri" w:cs="Calibri"/>
+          <w:sz w:val="21"/>
+          <w:szCs w:val="21"/>
+        </w:rPr>
+      </w:pPr>
+    </w:p>
+    <w:p>
+      <w:pPr>
+        <w:spacing w:line="210" w:lineRule="atLeast"/>
+        <w:ind w:left="720"/>
+        <w:rPr>
+          <w:rFonts w:ascii="Calibri" w:eastAsia="Calibri" w:hAnsi="Calibri" w:cs="Calibri"/>
+          <w:sz w:val="21"/>
+          <w:szCs w:val="21"/>
+        </w:rPr>
+      </w:pPr>
+      <w:r>
+        <w:rPr>
+          <w:rFonts w:ascii="Calibri" w:eastAsia="Calibri" w:hAnsi="Calibri" w:cs="Calibri"/>
+          <w:b/>
+          <w:sz w:val="21"/>
+          <w:szCs w:val="21"/>
+        </w:rPr>
+        <w:lastRenderedPageBreak/>
+        <w:t>Technologies</w:t>
+      </w:r>
+      <w:r>
+        <w:rPr>
+          <w:rFonts w:ascii="Calibri" w:eastAsia="Calibri" w:hAnsi="Calibri" w:cs="Calibri"/>
+          <w:sz w:val="21"/>
+          <w:szCs w:val="21"/>
+        </w:rPr>
+        <w:t xml:space="preserve">:  React | Typescript | Node JS </w:t>
+      </w:r>
+    </w:p>
+    <w:p>
+      <w:pPr>
+        <w:spacing w:line="273" w:lineRule="atLeast"/>
+        <w:ind w:left="720"/>
+        <w:rPr>
+          <w:rStyle w:val="fs12fw6overflow-hidden"/>
+          <w:rFonts w:ascii="Calibri" w:eastAsia="Calibri" w:hAnsi="Calibri" w:cs="Calibri"/>
+          <w:b/>
+          <w:bCs/>
+          <w:sz w:val="21"/>
+          <w:szCs w:val="21"/>
+        </w:rPr>
+      </w:pPr>
+    </w:p>
+    <w:p>
+      <w:pPr>
+        <w:spacing w:line="273" w:lineRule="atLeast"/>
+        <w:ind w:left="720"/>
+        <w:rPr>
+          <w:rStyle w:val="fs12fw6overflow-hidden"/>
+          <w:rFonts w:ascii="Calibri" w:eastAsia="Calibri" w:hAnsi="Calibri" w:cs="Calibri"/>
+          <w:b/>
+          <w:bCs/>
+          <w:sz w:val="21"/>
+          <w:szCs w:val="21"/>
+        </w:rPr>
+      </w:pPr>
+      <w:r>
+        <w:rPr>
+          <w:rStyle w:val="fs12fw6overflow-hidden"/>
+          <w:rFonts w:ascii="Calibri" w:eastAsia="Calibri" w:hAnsi="Calibri" w:cs="Calibri"/>
+          <w:b/>
+          <w:bCs/>
+          <w:sz w:val="21"/>
+          <w:szCs w:val="21"/>
+        </w:rPr>
+        <w:t>Senior Software Consultant</w:t>
+      </w:r>
+    </w:p>
+    <w:p>
+      <w:pPr>
+        <w:spacing w:line="273" w:lineRule="atLeast"/>
+        <w:ind w:left="720"/>
+        <w:rPr>
+          <w:rFonts w:ascii="Calibri" w:eastAsia="Calibri" w:hAnsi="Calibri" w:cs="Calibri"/>
+          <w:sz w:val="21"/>
+          <w:szCs w:val="21"/>
+        </w:rPr>
+      </w:pPr>
+      <w:r>
+        <w:rPr>
+          <w:rStyle w:val="fs12fw6overflow-hidden"/>
+          <w:rFonts w:ascii="Calibri" w:eastAsia="Calibri" w:hAnsi="Calibri" w:cs="Calibri"/>
+          <w:b/>
+          <w:bCs/>
+          <w:sz w:val="21"/>
+          <w:szCs w:val="21"/>
+        </w:rPr>
+        <w:t>Liberty Mutual</w:t>
+      </w:r>
+    </w:p>
+    <w:p>
+      <w:pPr>
+        <w:numPr>
+          <w:ilvl w:val="0"/>
+          <w:numId w:val="2"/>
+        </w:numPr>
+        <w:spacing w:line="210" w:lineRule="atLeast"/>
+        <w:ind w:left="972" w:hanging="248"/>
+        <w:rPr>
+          <w:rFonts w:ascii="Calibri" w:eastAsia="Calibri" w:hAnsi="Calibri" w:cs="Calibri"/>
+          <w:sz w:val="21"/>
+          <w:szCs w:val="21"/>
+        </w:rPr>
+      </w:pPr>
+      <w:r>
+        <w:rPr>
+          <w:rFonts w:ascii="Calibri" w:eastAsia="Calibri" w:hAnsi="Calibri" w:cs="Calibri"/>
+          <w:sz w:val="21"/>
+          <w:szCs w:val="21"/>
+        </w:rPr>
+        <w:t>Worked collaboratively with cross-functional teams to ensure timely completion of assigned tasks within designated deadlines</w:t>
+      </w:r>
+    </w:p>
+    <w:p>
+      <w:pPr>
+        <w:numPr>
+          <w:ilvl w:val="0"/>
+          <w:numId w:val="2"/>
+        </w:numPr>
+        <w:spacing w:line="210" w:lineRule="atLeast"/>
+        <w:ind w:left="972" w:hanging="248"/>
+        <w:rPr>
+          <w:rFonts w:ascii="Calibri" w:eastAsia="Calibri" w:hAnsi="Calibri" w:cs="Calibri"/>
+          <w:sz w:val="21"/>
+          <w:szCs w:val="21"/>
+        </w:rPr>
+      </w:pPr>
+      <w:r>
+        <w:rPr>
+          <w:rFonts w:ascii="Calibri" w:eastAsia="Calibri" w:hAnsi="Calibri" w:cs="Calibri"/>
+          <w:sz w:val="21"/>
+          <w:szCs w:val="21"/>
+        </w:rPr>
+        <w:t>Adhered to Agile Scrum methodology to plan, prioritize, and deliver high-quality software</w:t>
+      </w:r>
+    </w:p>
+    <w:p>
+      <w:pPr>
+        <w:numPr>
+          <w:ilvl w:val="0"/>
+          <w:numId w:val="2"/>
+        </w:numPr>
+        <w:spacing w:line="210" w:lineRule="atLeast"/>
+        <w:ind w:left="972" w:hanging="248"/>
+        <w:rPr>
+          <w:rFonts w:ascii="Calibri" w:eastAsia="Calibri" w:hAnsi="Calibri" w:cs="Calibri"/>
+          <w:sz w:val="21"/>
+          <w:szCs w:val="21"/>
+        </w:rPr>
+      </w:pPr>
+      <w:r>
+        <w:rPr>
+          <w:rFonts w:ascii="Calibri" w:eastAsia="Calibri" w:hAnsi="Calibri" w:cs="Calibri"/>
+          <w:sz w:val="21"/>
+          <w:szCs w:val="21"/>
+        </w:rPr>
+        <w:t xml:space="preserve">Participated in </w:t>
+      </w:r>
+      <w:r>
+        <w:rPr>
+          <w:rFonts w:ascii="Calibri" w:eastAsia="Calibri" w:hAnsi="Calibri" w:cs="Calibri"/>
+          <w:sz w:val="21"/>
+          <w:szCs w:val="21"/>
+        </w:rPr>
+        <w:t xml:space="preserve">rigorous </w:t>
+      </w:r>
+      <w:r>
+        <w:rPr>
+          <w:rFonts w:ascii="Calibri" w:eastAsia="Calibri" w:hAnsi="Calibri" w:cs="Calibri"/>
+          <w:sz w:val="21"/>
+          <w:szCs w:val="21"/>
+        </w:rPr>
+        <w:t xml:space="preserve">code reviews </w:t>
+      </w:r>
+      <w:r>
+        <w:rPr>
+          <w:rFonts w:ascii="Calibri" w:eastAsia="Calibri" w:hAnsi="Calibri" w:cs="Calibri"/>
+          <w:sz w:val="21"/>
+          <w:szCs w:val="21"/>
+        </w:rPr>
+        <w:t>and provided constructive feedback to enhance code quality, optimize performance, and increase efficiency</w:t>
+      </w:r>
+    </w:p>
+    <w:p>
+      <w:pPr>
+        <w:numPr>
+          <w:ilvl w:val="0"/>
+          <w:numId w:val="2"/>
+        </w:numPr>
+        <w:spacing w:line="210" w:lineRule="atLeast"/>
+        <w:ind w:left="972" w:hanging="248"/>
+        <w:rPr>
+          <w:rFonts w:ascii="Calibri" w:eastAsia="Calibri" w:hAnsi="Calibri" w:cs="Calibri"/>
+          <w:sz w:val="21"/>
+          <w:szCs w:val="21"/>
+        </w:rPr>
+      </w:pPr>
+      <w:r>
+        <w:rPr>
+          <w:rFonts w:ascii="Calibri" w:eastAsia="Calibri" w:hAnsi="Calibri" w:cs="Calibri"/>
+          <w:sz w:val="21"/>
+          <w:szCs w:val="21"/>
+        </w:rPr>
+        <w:t>Developed automated testing modules to improve software testing processes</w:t>
+      </w:r>
+      <w:r>
+        <w:rPr>
+          <w:rFonts w:ascii="Calibri" w:eastAsia="Calibri" w:hAnsi="Calibri" w:cs="Calibri"/>
+          <w:sz w:val="21"/>
+          <w:szCs w:val="21"/>
+        </w:rPr>
+        <w:t xml:space="preserve"> and </w:t>
+      </w:r>
+      <w:r>
+        <w:rPr>
+          <w:rFonts w:ascii="Calibri" w:eastAsia="Calibri" w:hAnsi="Calibri" w:cs="Calibri"/>
+          <w:sz w:val="21"/>
+          <w:szCs w:val="21"/>
+        </w:rPr>
+        <w:t>enhance code coverage</w:t>
+      </w:r>
+    </w:p>
+    <w:p>
+      <w:pPr>
+        <w:numPr>
+          <w:ilvl w:val="0"/>
+          <w:numId w:val="2"/>
+        </w:numPr>
+        <w:spacing w:line="210" w:lineRule="atLeast"/>
+        <w:ind w:left="972" w:hanging="248"/>
+        <w:rPr>
+          <w:rFonts w:ascii="Calibri" w:eastAsia="Calibri" w:hAnsi="Calibri" w:cs="Calibri"/>
+          <w:sz w:val="21"/>
+          <w:szCs w:val="21"/>
+        </w:rPr>
+      </w:pPr>
+      <w:r>
+        <w:rPr>
+          <w:rFonts w:ascii="Calibri" w:eastAsia="Calibri" w:hAnsi="Calibri" w:cs="Calibri"/>
+          <w:sz w:val="21"/>
+          <w:szCs w:val="21"/>
+        </w:rPr>
+        <w:t xml:space="preserve">Successfully implemented the new user interface design of </w:t>
+      </w:r>
+      <w:r>
+        <w:rPr>
+          <w:rFonts w:ascii="Calibri" w:eastAsia="Calibri" w:hAnsi="Calibri" w:cs="Calibri"/>
+          <w:sz w:val="21"/>
+          <w:szCs w:val="21"/>
+        </w:rPr>
+        <w:t>iUnderwrite</w:t>
+      </w:r>
+      <w:r>
+        <w:rPr>
+          <w:rFonts w:ascii="Calibri" w:eastAsia="Calibri" w:hAnsi="Calibri" w:cs="Calibri"/>
+          <w:sz w:val="21"/>
+          <w:szCs w:val="21"/>
+        </w:rPr>
+        <w:t>, enhancing the user experience and improving over</w:t>
+      </w:r>
+      <w:r>
+        <w:rPr>
+          <w:rFonts w:ascii="Calibri" w:eastAsia="Calibri" w:hAnsi="Calibri" w:cs="Calibri"/>
+          <w:sz w:val="21"/>
+          <w:szCs w:val="21"/>
+        </w:rPr>
+        <w:t>all product usability</w:t>
+      </w:r>
+    </w:p>
+    <w:p>
+      <w:pPr>
+        <w:numPr>
+          <w:ilvl w:val="0"/>
+          <w:numId w:val="2"/>
+        </w:numPr>
+        <w:spacing w:line="210" w:lineRule="atLeast"/>
+        <w:ind w:left="972" w:hanging="248"/>
+        <w:rPr>
+          <w:rFonts w:ascii="Calibri" w:eastAsia="Calibri" w:hAnsi="Calibri" w:cs="Calibri"/>
+          <w:sz w:val="21"/>
+          <w:szCs w:val="21"/>
+        </w:rPr>
+      </w:pPr>
+      <w:r>
+        <w:rPr>
+          <w:rFonts w:ascii="Calibri" w:eastAsia="Calibri" w:hAnsi="Calibri" w:cs="Calibri"/>
+          <w:sz w:val="21"/>
+          <w:szCs w:val="21"/>
+        </w:rPr>
+        <w:t>Contributed to the development of a proprietary CSS library by adding new features and functionalities to improve styling consistency and scalability of the software</w:t>
+      </w:r>
+    </w:p>
+    <w:p>
+      <w:pPr>
+        <w:spacing w:line="210" w:lineRule="atLeast"/>
+        <w:rPr>
+          <w:rFonts w:ascii="Calibri" w:eastAsia="Calibri" w:hAnsi="Calibri" w:cs="Calibri"/>
+          <w:sz w:val="21"/>
+          <w:szCs w:val="21"/>
+        </w:rPr>
+      </w:pPr>
+    </w:p>
+    <w:p>
+      <w:pPr>
+        <w:spacing w:line="210" w:lineRule="atLeast"/>
+        <w:ind w:left="720"/>
+        <w:rPr>
+          <w:rStyle w:val="fs12fw6ttumb-5"/>
+          <w:rFonts w:ascii="Calibri" w:eastAsia="Calibri" w:hAnsi="Calibri" w:cs="Calibri"/>
+          <w:sz w:val="21"/>
+          <w:szCs w:val="21"/>
+        </w:rPr>
+      </w:pPr>
+      <w:r>
+        <w:rPr>
+          <w:rFonts w:ascii="Calibri" w:eastAsia="Calibri" w:hAnsi="Calibri" w:cs="Calibri"/>
+          <w:b/>
+          <w:sz w:val="21"/>
+          <w:szCs w:val="21"/>
+        </w:rPr>
+        <w:t>Technologies</w:t>
+      </w:r>
+      <w:r>
+        <w:rPr>
+          <w:rFonts w:ascii="Calibri" w:eastAsia="Calibri" w:hAnsi="Calibri" w:cs="Calibri"/>
+          <w:b/>
+          <w:sz w:val="21"/>
+          <w:szCs w:val="21"/>
+        </w:rPr>
+        <w:t xml:space="preserve">: </w:t>
+      </w:r>
+      <w:r>
+        <w:rPr>
+          <w:rFonts w:ascii="Calibri" w:eastAsia="Calibri" w:hAnsi="Calibri" w:cs="Calibri"/>
+          <w:sz w:val="21"/>
+          <w:szCs w:val="21"/>
+        </w:rPr>
+        <w:t xml:space="preserve">AngularJS | Typescript </w:t>
+      </w:r>
+    </w:p>
+    <w:p>
+      <w:pPr>
+        <w:tabs>
+          <w:tab w:val="right" w:pos="10800"/>
+        </w:tabs>
+        <w:spacing w:after="75" w:line="273" w:lineRule="atLeast"/>
+        <w:rPr>
+          <w:rStyle w:val="fs12fw6ttumb-5"/>
+          <w:rFonts w:ascii="Calibri" w:eastAsia="Calibri" w:hAnsi="Calibri" w:cs="Calibri"/>
+          <w:b/>
+          <w:bCs/>
+          <w:caps/>
+          <w:sz w:val="21"/>
+          <w:szCs w:val="21"/>
+        </w:rPr>
+      </w:pPr>
+    </w:p>
+    <w:p>
+      <w:pPr>
+        <w:tabs>
+          <w:tab w:val="right" w:pos="10800"/>
+        </w:tabs>
+        <w:spacing w:after="75" w:line="273" w:lineRule="atLeast"/>
+        <w:rPr>
+          <w:rStyle w:val="fs12fw4ttc"/>
+          <w:rFonts w:ascii="Calibri" w:eastAsia="Calibri" w:hAnsi="Calibri" w:cs="Calibri"/>
           <w:sz w:val="19"/>
           <w:szCs w:val="19"/>
         </w:rPr>
@@ -1097,7 +2345,7 @@
           <w:sz w:val="21"/>
           <w:szCs w:val="21"/>
         </w:rPr>
-        <w:t>Planned, executed and led projects assigned to graphics team</w:t>
+        <w:t>Led projects assigned to graphics team and coordinated with hardware and system engineering leads to gather and develop system requirements.</w:t>
       </w:r>
     </w:p>
     <w:p>
@@ -1205,7 +2453,31 @@
           <w:sz w:val="21"/>
           <w:szCs w:val="21"/>
         </w:rPr>
-        <w:t>Created and edited industry-leading graphics using Adobe Photoshop</w:t>
+        <w:t>Trained and mentored junior developers and engineers, teaching coding</w:t>
+      </w:r>
+      <w:r>
+        <w:rPr>
+          <w:rFonts w:ascii="Calibri" w:eastAsia="Calibri" w:hAnsi="Calibri" w:cs="Calibri"/>
+          <w:sz w:val="21"/>
+          <w:szCs w:val="21"/>
+        </w:rPr>
+        <w:t xml:space="preserve"> skills</w:t>
+      </w:r>
+      <w:r>
+        <w:rPr>
+          <w:rFonts w:ascii="Calibri" w:eastAsia="Calibri" w:hAnsi="Calibri" w:cs="Calibri"/>
+          <w:sz w:val="21"/>
+          <w:szCs w:val="21"/>
+        </w:rPr>
+        <w:t>,</w:t>
+      </w:r>
+      <w:r>
+        <w:rPr>
+          <w:rFonts w:ascii="Calibri" w:eastAsia="Calibri" w:hAnsi="Calibri" w:cs="Calibri"/>
+          <w:sz w:val="21"/>
+          <w:szCs w:val="21"/>
+        </w:rPr>
+        <w:t xml:space="preserve"> and working to improve overall team performance and meet aggressive deadlines.</w:t>
       </w:r>
     </w:p>
     <w:p>
@@ -1228,15 +2500,23 @@
           <w:sz w:val="21"/>
           <w:szCs w:val="21"/>
         </w:rPr>
-        <w:t xml:space="preserve">Integrated simulated aircraft systems </w:t>
-      </w:r>
-      <w:r>
-        <w:rPr>
-          <w:rFonts w:ascii="Calibri" w:eastAsia="Calibri" w:hAnsi="Calibri" w:cs="Calibri"/>
-          <w:sz w:val="21"/>
-          <w:szCs w:val="21"/>
-        </w:rPr>
-        <w:t>with user interface utilizing C++</w:t>
+        <w:t>Communicated with all levels within organization</w:t>
+      </w:r>
+      <w:r>
+        <w:rPr>
+          <w:rFonts w:ascii="Calibri" w:eastAsia="Calibri" w:hAnsi="Calibri" w:cs="Calibri"/>
+          <w:sz w:val="21"/>
+          <w:szCs w:val="21"/>
+        </w:rPr>
+        <w:t xml:space="preserve">, from </w:t>
+      </w:r>
+      <w:r>
+        <w:rPr>
+          <w:rFonts w:ascii="Calibri" w:eastAsia="Calibri" w:hAnsi="Calibri" w:cs="Calibri"/>
+          <w:sz w:val="21"/>
+          <w:szCs w:val="21"/>
+        </w:rPr>
+        <w:t>project teams to executives</w:t>
       </w:r>
     </w:p>
     <w:p>
@@ -1259,7 +2539,110 @@
           <w:sz w:val="21"/>
           <w:szCs w:val="21"/>
         </w:rPr>
-        <w:t>Communicated with all levels within organization (project teams to executives)</w:t>
+        <w:t>Simulated aircraft systems using C++ and aircraft systems schematics</w:t>
+      </w:r>
+    </w:p>
+    <w:p>
+      <w:pPr>
+        <w:spacing w:line="210" w:lineRule="atLeast"/>
+        <w:rPr>
+          <w:rFonts w:ascii="Calibri" w:eastAsia="Calibri" w:hAnsi="Calibri" w:cs="Calibri"/>
+          <w:sz w:val="21"/>
+          <w:szCs w:val="21"/>
+        </w:rPr>
+      </w:pPr>
+    </w:p>
+    <w:p>
+      <w:pPr>
+        <w:spacing w:line="210" w:lineRule="atLeast"/>
+        <w:rPr>
+          <w:rFonts w:ascii="Calibri" w:eastAsia="Calibri" w:hAnsi="Calibri" w:cs="Calibri"/>
+          <w:sz w:val="21"/>
+          <w:szCs w:val="21"/>
+        </w:rPr>
+      </w:pPr>
+      <w:r>
+        <w:rPr>
+          <w:rFonts w:ascii="Calibri" w:eastAsia="Calibri" w:hAnsi="Calibri" w:cs="Calibri"/>
+          <w:b/>
+          <w:sz w:val="21"/>
+          <w:szCs w:val="21"/>
+        </w:rPr>
+        <w:t>Technologies</w:t>
+      </w:r>
+      <w:r>
+        <w:rPr>
+          <w:rFonts w:ascii="Calibri" w:eastAsia="Calibri" w:hAnsi="Calibri" w:cs="Calibri"/>
+          <w:sz w:val="21"/>
+          <w:szCs w:val="21"/>
+        </w:rPr>
+        <w:t>: C++ | React | L3 Propriet</w:t>
+      </w:r>
+      <w:r>
+        <w:rPr>
+          <w:rFonts w:ascii="Calibri" w:eastAsia="Calibri" w:hAnsi="Calibri" w:cs="Calibri"/>
+          <w:sz w:val="21"/>
+          <w:szCs w:val="21"/>
+        </w:rPr>
+        <w:t>ar</w:t>
+      </w:r>
+      <w:r>
+        <w:rPr>
+          <w:rFonts w:ascii="Calibri" w:eastAsia="Calibri" w:hAnsi="Calibri" w:cs="Calibri"/>
+          <w:sz w:val="21"/>
+          <w:szCs w:val="21"/>
+        </w:rPr>
+        <w:t>y front end</w:t>
+      </w:r>
+      <w:r>
+        <w:rPr>
+          <w:rFonts w:ascii="Calibri" w:eastAsia="Calibri" w:hAnsi="Calibri" w:cs="Calibri"/>
+          <w:sz w:val="21"/>
+          <w:szCs w:val="21"/>
+        </w:rPr>
+        <w:t xml:space="preserve"> (IBIS)</w:t>
+      </w:r>
+    </w:p>
+    <w:p>
+      <w:pPr>
+        <w:spacing w:line="273" w:lineRule="atLeast"/>
+        <w:rPr>
+          <w:rStyle w:val="fs12fw6overflow-hidden"/>
+          <w:rFonts w:ascii="Calibri" w:eastAsia="Calibri" w:hAnsi="Calibri" w:cs="Calibri"/>
+          <w:b/>
+          <w:bCs/>
+          <w:sz w:val="21"/>
+          <w:szCs w:val="21"/>
+        </w:rPr>
+      </w:pPr>
+    </w:p>
+    <w:p>
+      <w:pPr>
+        <w:spacing w:line="273" w:lineRule="atLeast"/>
+        <w:rPr>
+          <w:rFonts w:ascii="Calibri" w:eastAsia="Calibri" w:hAnsi="Calibri" w:cs="Calibri"/>
+          <w:sz w:val="21"/>
+          <w:szCs w:val="21"/>
+        </w:rPr>
+      </w:pPr>
+      <w:r>
+        <w:rPr>
+          <w:rStyle w:val="fs12fw6overflow-hidden"/>
+          <w:rFonts w:ascii="Calibri" w:eastAsia="Calibri" w:hAnsi="Calibri" w:cs="Calibri"/>
+          <w:b/>
+          <w:bCs/>
+          <w:sz w:val="21"/>
+          <w:szCs w:val="21"/>
+        </w:rPr>
+        <w:t>Software Engineer</w:t>
+      </w:r>
+      <w:r>
+        <w:rPr>
+          <w:rFonts w:ascii="Calibri" w:eastAsia="Calibri" w:hAnsi="Calibri" w:cs="Calibri"/>
+          <w:sz w:val="21"/>
+          <w:szCs w:val="21"/>
+        </w:rPr>
+        <w:t xml:space="preserve"> </w:t>
       </w:r>
     </w:p>
     <w:p>
@@ -1282,7 +2665,7 @@
           <w:sz w:val="21"/>
           <w:szCs w:val="21"/>
         </w:rPr>
-        <w:t>Collaborated with R&amp;D to develop new products and raise efficiency</w:t>
+        <w:t>Integrated simulated aircraft systems with user interface utilizing C++</w:t>
       </w:r>
     </w:p>
     <w:p>
@@ -1305,7 +2688,7 @@
           <w:sz w:val="21"/>
           <w:szCs w:val="21"/>
         </w:rPr>
-        <w:t>Assigned tasks to teammates to meet aggressive deadlines</w:t>
+        <w:t xml:space="preserve">Created and edited industry-leading graphics using Adobe Photoshop </w:t>
       </w:r>
     </w:p>
     <w:p>
@@ -1328,26 +2711,125 @@
           <w:sz w:val="21"/>
           <w:szCs w:val="21"/>
         </w:rPr>
-        <w:t>Simulated aircraft systems using C++ and aircraft systems schematics</w:t>
-      </w:r>
-    </w:p>
-    <w:p>
-      <w:pPr>
+        <w:t>Participated in cross-functional team-building activities.</w:t>
+      </w:r>
+    </w:p>
+    <w:p>
+      <w:pPr>
+        <w:numPr>
+          <w:ilvl w:val="0"/>
+          <w:numId w:val="2"/>
+        </w:numPr>
         <w:spacing w:line="210" w:lineRule="atLeast"/>
-        <w:rPr>
-          <w:rFonts w:ascii="Calibri" w:eastAsia="Calibri" w:hAnsi="Calibri" w:cs="Calibri"/>
-          <w:sz w:val="21"/>
-          <w:szCs w:val="21"/>
-        </w:rPr>
-      </w:pPr>
-      <w:r>
-        <w:rPr>
-          <w:rFonts w:ascii="Calibri" w:eastAsia="Calibri" w:hAnsi="Calibri" w:cs="Calibri"/>
-          <w:sz w:val="21"/>
-          <w:szCs w:val="21"/>
-        </w:rPr>
-        <w:t> </w:t>
-      </w:r>
+        <w:ind w:left="252" w:hanging="248"/>
+        <w:rPr>
+          <w:rFonts w:ascii="Calibri" w:eastAsia="Calibri" w:hAnsi="Calibri" w:cs="Calibri"/>
+          <w:sz w:val="21"/>
+          <w:szCs w:val="21"/>
+        </w:rPr>
+      </w:pPr>
+      <w:r>
+        <w:rPr>
+          <w:rFonts w:ascii="Calibri" w:eastAsia="Calibri" w:hAnsi="Calibri" w:cs="Calibri"/>
+          <w:sz w:val="21"/>
+          <w:szCs w:val="21"/>
+        </w:rPr>
+        <w:t>Gathered and defined customer requirements to develop clear specifications for project plans.</w:t>
+      </w:r>
+    </w:p>
+    <w:p>
+      <w:pPr>
+        <w:numPr>
+          <w:ilvl w:val="0"/>
+          <w:numId w:val="2"/>
+        </w:numPr>
+        <w:spacing w:line="210" w:lineRule="atLeast"/>
+        <w:ind w:left="252" w:hanging="248"/>
+        <w:rPr>
+          <w:rFonts w:ascii="Calibri" w:eastAsia="Calibri" w:hAnsi="Calibri" w:cs="Calibri"/>
+          <w:sz w:val="21"/>
+          <w:szCs w:val="21"/>
+        </w:rPr>
+      </w:pPr>
+      <w:r>
+        <w:rPr>
+          <w:rFonts w:ascii="Calibri" w:eastAsia="Calibri" w:hAnsi="Calibri" w:cs="Calibri"/>
+          <w:sz w:val="21"/>
+          <w:szCs w:val="21"/>
+        </w:rPr>
+        <w:t>Improved system performance by making proactive adjustments and resolving bugs.</w:t>
+      </w:r>
+    </w:p>
+    <w:p>
+      <w:pPr>
+        <w:spacing w:line="210" w:lineRule="atLeast"/>
+        <w:rPr>
+          <w:rFonts w:ascii="Calibri" w:eastAsia="Calibri" w:hAnsi="Calibri" w:cs="Calibri"/>
+          <w:sz w:val="21"/>
+          <w:szCs w:val="21"/>
+        </w:rPr>
+      </w:pPr>
+    </w:p>
+    <w:p>
+      <w:pPr>
+        <w:spacing w:line="210" w:lineRule="atLeast"/>
+        <w:rPr>
+          <w:rFonts w:ascii="Calibri" w:eastAsia="Calibri" w:hAnsi="Calibri" w:cs="Calibri"/>
+          <w:sz w:val="21"/>
+          <w:szCs w:val="21"/>
+        </w:rPr>
+      </w:pPr>
+      <w:r>
+        <w:rPr>
+          <w:rFonts w:ascii="Calibri" w:eastAsia="Calibri" w:hAnsi="Calibri" w:cs="Calibri"/>
+          <w:b/>
+          <w:sz w:val="21"/>
+          <w:szCs w:val="21"/>
+        </w:rPr>
+        <w:t>Technologies</w:t>
+      </w:r>
+      <w:r>
+        <w:rPr>
+          <w:rFonts w:ascii="Calibri" w:eastAsia="Calibri" w:hAnsi="Calibri" w:cs="Calibri"/>
+          <w:sz w:val="21"/>
+          <w:szCs w:val="21"/>
+        </w:rPr>
+        <w:t>: C++ | L3 Propriet</w:t>
+      </w:r>
+      <w:r>
+        <w:rPr>
+          <w:rFonts w:ascii="Calibri" w:eastAsia="Calibri" w:hAnsi="Calibri" w:cs="Calibri"/>
+          <w:sz w:val="21"/>
+          <w:szCs w:val="21"/>
+        </w:rPr>
+        <w:t>ar</w:t>
+      </w:r>
+      <w:r>
+        <w:rPr>
+          <w:rFonts w:ascii="Calibri" w:eastAsia="Calibri" w:hAnsi="Calibri" w:cs="Calibri"/>
+          <w:sz w:val="21"/>
+          <w:szCs w:val="21"/>
+        </w:rPr>
+        <w:t>y front end</w:t>
+      </w:r>
+      <w:r>
+        <w:rPr>
+          <w:rFonts w:ascii="Calibri" w:eastAsia="Calibri" w:hAnsi="Calibri" w:cs="Calibri"/>
+          <w:sz w:val="21"/>
+          <w:szCs w:val="21"/>
+        </w:rPr>
+        <w:t xml:space="preserve"> (IBIS)</w:t>
+      </w:r>
+    </w:p>
+    <w:p>
+      <w:pPr>
+        <w:spacing w:line="210" w:lineRule="atLeast"/>
+        <w:rPr>
+          <w:rFonts w:ascii="Calibri" w:eastAsia="Calibri" w:hAnsi="Calibri" w:cs="Calibri"/>
+          <w:sz w:val="21"/>
+          <w:szCs w:val="21"/>
+        </w:rPr>
+      </w:pPr>
     </w:p>
     <w:p>
       <w:pPr>
@@ -1403,6 +2885,7 @@
         </w:pBdr>
         <w:spacing w:line="273" w:lineRule="atLeast"/>
         <w:rPr>
+          <w:rStyle w:val="fs12fw4undefined"/>
           <w:rFonts w:ascii="Calibri" w:eastAsia="Calibri" w:hAnsi="Calibri" w:cs="Calibri"/>
           <w:sz w:val="21"/>
           <w:szCs w:val="21"/>
@@ -1466,34 +2949,48 @@
         </w:rPr>
         <w:t>Minneapolis, Minnesota</w:t>
       </w:r>
-      <w:r>
-        <w:rPr>
-          <w:rStyle w:val="fs12fw4undefined"/>
-          <w:rFonts w:ascii="Calibri" w:eastAsia="Calibri" w:hAnsi="Calibri" w:cs="Calibri"/>
-          <w:sz w:val="21"/>
-          <w:szCs w:val="21"/>
-        </w:rPr>
-        <w:tab/>
-      </w:r>
-      <w:r>
-        <w:rPr>
-          <w:rStyle w:val="fs12fw4undefined"/>
-          <w:rFonts w:ascii="Calibri" w:eastAsia="Calibri" w:hAnsi="Calibri" w:cs="Calibri"/>
-          <w:sz w:val="21"/>
-          <w:szCs w:val="21"/>
-        </w:rPr>
-        <w:tab/>
-      </w:r>
-      <w:r>
-        <w:rPr>
-          <w:rStyle w:val="fs12fw4undefined"/>
-          <w:rFonts w:ascii="Calibri" w:eastAsia="Calibri" w:hAnsi="Calibri" w:cs="Calibri"/>
-          <w:sz w:val="21"/>
-          <w:szCs w:val="21"/>
-        </w:rPr>
-        <w:tab/>
-        <w:t xml:space="preserve">    </w:t>
-      </w:r>
+    </w:p>
+    <w:p>
+      <w:pPr>
+        <w:pStyle w:val="ListParagraph"/>
+        <w:numPr>
+          <w:ilvl w:val="0"/>
+          <w:numId w:val="11"/>
+        </w:numPr>
+        <w:pBdr>
+          <w:bottom w:val="single" w:sz="6" w:space="0" w:color="FFFFFF"/>
+        </w:pBdr>
+        <w:spacing w:line="273" w:lineRule="atLeast"/>
+        <w:ind w:left="360"/>
+        <w:rPr>
+          <w:rFonts w:ascii="Calibri" w:eastAsia="Calibri" w:hAnsi="Calibri" w:cs="Calibri"/>
+          <w:sz w:val="21"/>
+          <w:szCs w:val="21"/>
+        </w:rPr>
+      </w:pPr>
+      <w:r>
+        <w:rPr>
+          <w:rFonts w:ascii="Calibri" w:eastAsia="Calibri" w:hAnsi="Calibri" w:cs="Calibri"/>
+          <w:sz w:val="21"/>
+          <w:szCs w:val="21"/>
+        </w:rPr>
+        <w:t>Professional development completed in JavaScript, Node.js, React.js, CSS, and HTML</w:t>
+      </w:r>
+    </w:p>
+    <w:p>
+      <w:pPr>
+        <w:pStyle w:val="ListParagraph"/>
+        <w:pBdr>
+          <w:bottom w:val="single" w:sz="6" w:space="0" w:color="FFFFFF"/>
+        </w:pBdr>
+        <w:spacing w:line="273" w:lineRule="atLeast"/>
+        <w:ind w:left="360"/>
+        <w:rPr>
+          <w:rFonts w:ascii="Calibri" w:eastAsia="Calibri" w:hAnsi="Calibri" w:cs="Calibri"/>
+          <w:sz w:val="21"/>
+          <w:szCs w:val="21"/>
+        </w:rPr>
+      </w:pPr>
     </w:p>
     <w:p>
       <w:pPr>
@@ -1674,7 +3171,7 @@
 </file>
 
 <file path=word/endnotes.xml><?xml version="1.0" encoding="utf-8"?>
-<w:endnotes xmlns:wpc="http://schemas.microsoft.com/office/word/2010/wordprocessingCanvas" xmlns:cx="http://schemas.microsoft.com/office/drawing/2014/chartex" xmlns:cx1="http://schemas.microsoft.com/office/drawing/2015/9/8/chartex" xmlns:cx2="http://schemas.microsoft.com/office/drawing/2015/10/21/chartex" xmlns:cx3="http://schemas.microsoft.com/office/drawing/2016/5/9/chartex" xmlns:cx4="http://schemas.microsoft.com/office/drawing/2016/5/10/chartex" xmlns:cx5="http://schemas.microsoft.com/office/drawing/2016/5/11/chartex" xmlns:cx6="http://schemas.microsoft.com/office/drawing/2016/5/12/chartex" xmlns:cx7="http://schemas.microsoft.com/office/drawing/2016/5/13/chartex" xmlns:cx8="http://schemas.microsoft.com/office/drawing/2016/5/14/chartex" xmlns:mc="http://schemas.openxmlformats.org/markup-compatibility/2006" xmlns:aink="http://schemas.microsoft.com/office/drawing/2016/ink" xmlns:am3d="http://schemas.microsoft.com/office/drawing/2017/model3d" xmlns:o="urn:schemas-microsoft-com:office:office" xmlns:r="http://schemas.openxmlformats.org/officeDocument/2006/relationships" xmlns:m="http://schemas.openxmlformats.org/officeDocument/2006/math" xmlns:v="urn:schemas-microsoft-com:vml" xmlns:wp14="http://schemas.microsoft.com/office/word/2010/wordprocessingDrawing" xmlns:wp="http://schemas.openxmlformats.org/drawingml/2006/wordprocessingDrawing" xmlns:w10="urn:schemas-microsoft-com:office:word" xmlns:w="http://schemas.openxmlformats.org/wordprocessingml/2006/main" xmlns:w14="http://schemas.microsoft.com/office/word/2010/wordml" xmlns:w15="http://schemas.microsoft.com/office/word/2012/wordml" xmlns:w16cex="http://schemas.microsoft.com/office/word/2018/wordml/cex" xmlns:w16cid="http://schemas.microsoft.com/office/word/2016/wordml/cid" xmlns:w16="http://schemas.microsoft.com/office/word/2018/wordml" xmlns:w16se="http://schemas.microsoft.com/office/word/2015/wordml/symex" xmlns:wpg="http://schemas.microsoft.com/office/word/2010/wordprocessingGroup" xmlns:wpi="http://schemas.microsoft.com/office/word/2010/wordprocessingInk" xmlns:wne="http://schemas.microsoft.com/office/word/2006/wordml" xmlns:wps="http://schemas.microsoft.com/office/word/2010/wordprocessingShape" mc:Ignorable="w14 w15 w16se w16cid w16 w16cex wp14">
+<w:endnotes xmlns:wpc="http://schemas.microsoft.com/office/word/2010/wordprocessingCanvas" xmlns:cx="http://schemas.microsoft.com/office/drawing/2014/chartex" xmlns:cx1="http://schemas.microsoft.com/office/drawing/2015/9/8/chartex" xmlns:cx2="http://schemas.microsoft.com/office/drawing/2015/10/21/chartex" xmlns:cx3="http://schemas.microsoft.com/office/drawing/2016/5/9/chartex" xmlns:cx4="http://schemas.microsoft.com/office/drawing/2016/5/10/chartex" xmlns:cx5="http://schemas.microsoft.com/office/drawing/2016/5/11/chartex" xmlns:cx6="http://schemas.microsoft.com/office/drawing/2016/5/12/chartex" xmlns:cx7="http://schemas.microsoft.com/office/drawing/2016/5/13/chartex" xmlns:cx8="http://schemas.microsoft.com/office/drawing/2016/5/14/chartex" xmlns:mc="http://schemas.openxmlformats.org/markup-compatibility/2006" xmlns:aink="http://schemas.microsoft.com/office/drawing/2016/ink" xmlns:am3d="http://schemas.microsoft.com/office/drawing/2017/model3d" xmlns:o="urn:schemas-microsoft-com:office:office" xmlns:oel="http://schemas.microsoft.com/office/2019/extlst" xmlns:r="http://schemas.openxmlformats.org/officeDocument/2006/relationships" xmlns:m="http://schemas.openxmlformats.org/officeDocument/2006/math" xmlns:v="urn:schemas-microsoft-com:vml" xmlns:wp14="http://schemas.microsoft.com/office/word/2010/wordprocessingDrawing" xmlns:wp="http://schemas.openxmlformats.org/drawingml/2006/wordprocessingDrawing" xmlns:w10="urn:schemas-microsoft-com:office:word" xmlns:w="http://schemas.openxmlformats.org/wordprocessingml/2006/main" xmlns:w14="http://schemas.microsoft.com/office/word/2010/wordml" xmlns:w15="http://schemas.microsoft.com/office/word/2012/wordml" xmlns:w16cex="http://schemas.microsoft.com/office/word/2018/wordml/cex" xmlns:w16cid="http://schemas.microsoft.com/office/word/2016/wordml/cid" xmlns:w16="http://schemas.microsoft.com/office/word/2018/wordml" xmlns:w16du="http://schemas.microsoft.com/office/word/2023/wordml/word16du" xmlns:w16sdtdh="http://schemas.microsoft.com/office/word/2020/wordml/sdtdatahash" xmlns:w16se="http://schemas.microsoft.com/office/word/2015/wordml/symex" xmlns:wpg="http://schemas.microsoft.com/office/word/2010/wordprocessingGroup" xmlns:wpi="http://schemas.microsoft.com/office/word/2010/wordprocessingInk" xmlns:wne="http://schemas.microsoft.com/office/word/2006/wordml" xmlns:wps="http://schemas.microsoft.com/office/word/2010/wordprocessingShape" mc:Ignorable="w14 w15 w16se w16cid w16 w16cex w16sdtdh wp14">
   <w:endnote w:type="separator" w:id="-1">
     <w:p>
       <w:r>
@@ -1693,7 +3190,7 @@
 </file>
 
 <file path=word/footnotes.xml><?xml version="1.0" encoding="utf-8"?>
-<w:footnotes xmlns:wpc="http://schemas.microsoft.com/office/word/2010/wordprocessingCanvas" xmlns:cx="http://schemas.microsoft.com/office/drawing/2014/chartex" xmlns:cx1="http://schemas.microsoft.com/office/drawing/2015/9/8/chartex" xmlns:cx2="http://schemas.microsoft.com/office/drawing/2015/10/21/chartex" xmlns:cx3="http://schemas.microsoft.com/office/drawing/2016/5/9/chartex" xmlns:cx4="http://schemas.microsoft.com/office/drawing/2016/5/10/chartex" xmlns:cx5="http://schemas.microsoft.com/office/drawing/2016/5/11/chartex" xmlns:cx6="http://schemas.microsoft.com/office/drawing/2016/5/12/chartex" xmlns:cx7="http://schemas.microsoft.com/office/drawing/2016/5/13/chartex" xmlns:cx8="http://schemas.microsoft.com/office/drawing/2016/5/14/chartex" xmlns:mc="http://schemas.openxmlformats.org/markup-compatibility/2006" xmlns:aink="http://schemas.microsoft.com/office/drawing/2016/ink" xmlns:am3d="http://schemas.microsoft.com/office/drawing/2017/model3d" xmlns:o="urn:schemas-microsoft-com:office:office" xmlns:r="http://schemas.openxmlformats.org/officeDocument/2006/relationships" xmlns:m="http://schemas.openxmlformats.org/officeDocument/2006/math" xmlns:v="urn:schemas-microsoft-com:vml" xmlns:wp14="http://schemas.microsoft.com/office/word/2010/wordprocessingDrawing" xmlns:wp="http://schemas.openxmlformats.org/drawingml/2006/wordprocessingDrawing" xmlns:w10="urn:schemas-microsoft-com:office:word" xmlns:w="http://schemas.openxmlformats.org/wordprocessingml/2006/main" xmlns:w14="http://schemas.microsoft.com/office/word/2010/wordml" xmlns:w15="http://schemas.microsoft.com/office/word/2012/wordml" xmlns:w16cex="http://schemas.microsoft.com/office/word/2018/wordml/cex" xmlns:w16cid="http://schemas.microsoft.com/office/word/2016/wordml/cid" xmlns:w16="http://schemas.microsoft.com/office/word/2018/wordml" xmlns:w16se="http://schemas.microsoft.com/office/word/2015/wordml/symex" xmlns:wpg="http://schemas.microsoft.com/office/word/2010/wordprocessingGroup" xmlns:wpi="http://schemas.microsoft.com/office/word/2010/wordprocessingInk" xmlns:wne="http://schemas.microsoft.com/office/word/2006/wordml" xmlns:wps="http://schemas.microsoft.com/office/word/2010/wordprocessingShape" mc:Ignorable="w14 w15 w16se w16cid w16 w16cex wp14">
+<w:footnotes xmlns:wpc="http://schemas.microsoft.com/office/word/2010/wordprocessingCanvas" xmlns:cx="http://schemas.microsoft.com/office/drawing/2014/chartex" xmlns:cx1="http://schemas.microsoft.com/office/drawing/2015/9/8/chartex" xmlns:cx2="http://schemas.microsoft.com/office/drawing/2015/10/21/chartex" xmlns:cx3="http://schemas.microsoft.com/office/drawing/2016/5/9/chartex" xmlns:cx4="http://schemas.microsoft.com/office/drawing/2016/5/10/chartex" xmlns:cx5="http://schemas.microsoft.com/office/drawing/2016/5/11/chartex" xmlns:cx6="http://schemas.microsoft.com/office/drawing/2016/5/12/chartex" xmlns:cx7="http://schemas.microsoft.com/office/drawing/2016/5/13/chartex" xmlns:cx8="http://schemas.microsoft.com/office/drawing/2016/5/14/chartex" xmlns:mc="http://schemas.openxmlformats.org/markup-compatibility/2006" xmlns:aink="http://schemas.microsoft.com/office/drawing/2016/ink" xmlns:am3d="http://schemas.microsoft.com/office/drawing/2017/model3d" xmlns:o="urn:schemas-microsoft-com:office:office" xmlns:oel="http://schemas.microsoft.com/office/2019/extlst" xmlns:r="http://schemas.openxmlformats.org/officeDocument/2006/relationships" xmlns:m="http://schemas.openxmlformats.org/officeDocument/2006/math" xmlns:v="urn:schemas-microsoft-com:vml" xmlns:wp14="http://schemas.microsoft.com/office/word/2010/wordprocessingDrawing" xmlns:wp="http://schemas.openxmlformats.org/drawingml/2006/wordprocessingDrawing" xmlns:w10="urn:schemas-microsoft-com:office:word" xmlns:w="http://schemas.openxmlformats.org/wordprocessingml/2006/main" xmlns:w14="http://schemas.microsoft.com/office/word/2010/wordml" xmlns:w15="http://schemas.microsoft.com/office/word/2012/wordml" xmlns:w16cex="http://schemas.microsoft.com/office/word/2018/wordml/cex" xmlns:w16cid="http://schemas.microsoft.com/office/word/2016/wordml/cid" xmlns:w16="http://schemas.microsoft.com/office/word/2018/wordml" xmlns:w16du="http://schemas.microsoft.com/office/word/2023/wordml/word16du" xmlns:w16sdtdh="http://schemas.microsoft.com/office/word/2020/wordml/sdtdatahash" xmlns:w16se="http://schemas.microsoft.com/office/word/2015/wordml/symex" xmlns:wpg="http://schemas.microsoft.com/office/word/2010/wordprocessingGroup" xmlns:wpi="http://schemas.microsoft.com/office/word/2010/wordprocessingInk" xmlns:wne="http://schemas.microsoft.com/office/word/2006/wordml" xmlns:wps="http://schemas.microsoft.com/office/word/2010/wordprocessingShape" mc:Ignorable="w14 w15 w16se w16cid w16 w16cex w16sdtdh wp14">
   <w:footnote w:type="separator" w:id="-1">
     <w:p>
       <w:r>
@@ -1712,7 +3209,7 @@
 </file>
 
 <file path=word/header1.xml><?xml version="1.0" encoding="utf-8"?>
-<w:hdr xmlns:wpc="http://schemas.microsoft.com/office/word/2010/wordprocessingCanvas" xmlns:cx="http://schemas.microsoft.com/office/drawing/2014/chartex" xmlns:cx1="http://schemas.microsoft.com/office/drawing/2015/9/8/chartex" xmlns:cx2="http://schemas.microsoft.com/office/drawing/2015/10/21/chartex" xmlns:cx3="http://schemas.microsoft.com/office/drawing/2016/5/9/chartex" xmlns:cx4="http://schemas.microsoft.com/office/drawing/2016/5/10/chartex" xmlns:cx5="http://schemas.microsoft.com/office/drawing/2016/5/11/chartex" xmlns:cx6="http://schemas.microsoft.com/office/drawing/2016/5/12/chartex" xmlns:cx7="http://schemas.microsoft.com/office/drawing/2016/5/13/chartex" xmlns:cx8="http://schemas.microsoft.com/office/drawing/2016/5/14/chartex" xmlns:mc="http://schemas.openxmlformats.org/markup-compatibility/2006" xmlns:aink="http://schemas.microsoft.com/office/drawing/2016/ink" xmlns:am3d="http://schemas.microsoft.com/office/drawing/2017/model3d" xmlns:o="urn:schemas-microsoft-com:office:office" xmlns:r="http://schemas.openxmlformats.org/officeDocument/2006/relationships" xmlns:m="http://schemas.openxmlformats.org/officeDocument/2006/math" xmlns:v="urn:schemas-microsoft-com:vml" xmlns:wp14="http://schemas.microsoft.com/office/word/2010/wordprocessingDrawing" xmlns:wp="http://schemas.openxmlformats.org/drawingml/2006/wordprocessingDrawing" xmlns:w10="urn:schemas-microsoft-com:office:word" xmlns:w="http://schemas.openxmlformats.org/wordprocessingml/2006/main" xmlns:w14="http://schemas.microsoft.com/office/word/2010/wordml" xmlns:w15="http://schemas.microsoft.com/office/word/2012/wordml" xmlns:w16cex="http://schemas.microsoft.com/office/word/2018/wordml/cex" xmlns:w16cid="http://schemas.microsoft.com/office/word/2016/wordml/cid" xmlns:w16="http://schemas.microsoft.com/office/word/2018/wordml" xmlns:w16se="http://schemas.microsoft.com/office/word/2015/wordml/symex" xmlns:wpg="http://schemas.microsoft.com/office/word/2010/wordprocessingGroup" xmlns:wpi="http://schemas.microsoft.com/office/word/2010/wordprocessingInk" xmlns:wne="http://schemas.microsoft.com/office/word/2006/wordml" xmlns:wps="http://schemas.microsoft.com/office/word/2010/wordprocessingShape" mc:Ignorable="w14 w15 w16se w16cid w16 w16cex wp14">
+<w:hdr xmlns:wpc="http://schemas.microsoft.com/office/word/2010/wordprocessingCanvas" xmlns:cx="http://schemas.microsoft.com/office/drawing/2014/chartex" xmlns:cx1="http://schemas.microsoft.com/office/drawing/2015/9/8/chartex" xmlns:cx2="http://schemas.microsoft.com/office/drawing/2015/10/21/chartex" xmlns:cx3="http://schemas.microsoft.com/office/drawing/2016/5/9/chartex" xmlns:cx4="http://schemas.microsoft.com/office/drawing/2016/5/10/chartex" xmlns:cx5="http://schemas.microsoft.com/office/drawing/2016/5/11/chartex" xmlns:cx6="http://schemas.microsoft.com/office/drawing/2016/5/12/chartex" xmlns:cx7="http://schemas.microsoft.com/office/drawing/2016/5/13/chartex" xmlns:cx8="http://schemas.microsoft.com/office/drawing/2016/5/14/chartex" xmlns:mc="http://schemas.openxmlformats.org/markup-compatibility/2006" xmlns:aink="http://schemas.microsoft.com/office/drawing/2016/ink" xmlns:am3d="http://schemas.microsoft.com/office/drawing/2017/model3d" xmlns:o="urn:schemas-microsoft-com:office:office" xmlns:oel="http://schemas.microsoft.com/office/2019/extlst" xmlns:r="http://schemas.openxmlformats.org/officeDocument/2006/relationships" xmlns:m="http://schemas.openxmlformats.org/officeDocument/2006/math" xmlns:v="urn:schemas-microsoft-com:vml" xmlns:wp14="http://schemas.microsoft.com/office/word/2010/wordprocessingDrawing" xmlns:wp="http://schemas.openxmlformats.org/drawingml/2006/wordprocessingDrawing" xmlns:w10="urn:schemas-microsoft-com:office:word" xmlns:w="http://schemas.openxmlformats.org/wordprocessingml/2006/main" xmlns:w14="http://schemas.microsoft.com/office/word/2010/wordml" xmlns:w15="http://schemas.microsoft.com/office/word/2012/wordml" xmlns:w16cex="http://schemas.microsoft.com/office/word/2018/wordml/cex" xmlns:w16cid="http://schemas.microsoft.com/office/word/2016/wordml/cid" xmlns:w16="http://schemas.microsoft.com/office/word/2018/wordml" xmlns:w16du="http://schemas.microsoft.com/office/word/2023/wordml/word16du" xmlns:w16sdtdh="http://schemas.microsoft.com/office/word/2020/wordml/sdtdatahash" xmlns:w16se="http://schemas.microsoft.com/office/word/2015/wordml/symex" xmlns:wpg="http://schemas.microsoft.com/office/word/2010/wordprocessingGroup" xmlns:wpi="http://schemas.microsoft.com/office/word/2010/wordprocessingInk" xmlns:wne="http://schemas.microsoft.com/office/word/2006/wordml" xmlns:wps="http://schemas.microsoft.com/office/word/2010/wordprocessingShape" mc:Ignorable="w14 w15 w16se w16cid w16 w16cex w16sdtdh wp14">
   <w:p>
     <w:pPr>
       <w:pBdr>
@@ -1855,13 +3352,13 @@
 </file>
 
 <file path=word/header2.xml><?xml version="1.0" encoding="utf-8"?>
-<w:hdr xmlns:wpc="http://schemas.microsoft.com/office/word/2010/wordprocessingCanvas" xmlns:cx="http://schemas.microsoft.com/office/drawing/2014/chartex" xmlns:cx1="http://schemas.microsoft.com/office/drawing/2015/9/8/chartex" xmlns:cx2="http://schemas.microsoft.com/office/drawing/2015/10/21/chartex" xmlns:cx3="http://schemas.microsoft.com/office/drawing/2016/5/9/chartex" xmlns:cx4="http://schemas.microsoft.com/office/drawing/2016/5/10/chartex" xmlns:cx5="http://schemas.microsoft.com/office/drawing/2016/5/11/chartex" xmlns:cx6="http://schemas.microsoft.com/office/drawing/2016/5/12/chartex" xmlns:cx7="http://schemas.microsoft.com/office/drawing/2016/5/13/chartex" xmlns:cx8="http://schemas.microsoft.com/office/drawing/2016/5/14/chartex" xmlns:mc="http://schemas.openxmlformats.org/markup-compatibility/2006" xmlns:aink="http://schemas.microsoft.com/office/drawing/2016/ink" xmlns:am3d="http://schemas.microsoft.com/office/drawing/2017/model3d" xmlns:o="urn:schemas-microsoft-com:office:office" xmlns:r="http://schemas.openxmlformats.org/officeDocument/2006/relationships" xmlns:m="http://schemas.openxmlformats.org/officeDocument/2006/math" xmlns:v="urn:schemas-microsoft-com:vml" xmlns:wp14="http://schemas.microsoft.com/office/word/2010/wordprocessingDrawing" xmlns:wp="http://schemas.openxmlformats.org/drawingml/2006/wordprocessingDrawing" xmlns:w10="urn:schemas-microsoft-com:office:word" xmlns:w="http://schemas.openxmlformats.org/wordprocessingml/2006/main" xmlns:w14="http://schemas.microsoft.com/office/word/2010/wordml" xmlns:w15="http://schemas.microsoft.com/office/word/2012/wordml" xmlns:w16cex="http://schemas.microsoft.com/office/word/2018/wordml/cex" xmlns:w16cid="http://schemas.microsoft.com/office/word/2016/wordml/cid" xmlns:w16="http://schemas.microsoft.com/office/word/2018/wordml" xmlns:w16se="http://schemas.microsoft.com/office/word/2015/wordml/symex" xmlns:wpg="http://schemas.microsoft.com/office/word/2010/wordprocessingGroup" xmlns:wpi="http://schemas.microsoft.com/office/word/2010/wordprocessingInk" xmlns:wne="http://schemas.microsoft.com/office/word/2006/wordml" xmlns:wps="http://schemas.microsoft.com/office/word/2010/wordprocessingShape" mc:Ignorable="w14 w15 w16se w16cid w16 w16cex wp14">
+<w:hdr xmlns:wpc="http://schemas.microsoft.com/office/word/2010/wordprocessingCanvas" xmlns:cx="http://schemas.microsoft.com/office/drawing/2014/chartex" xmlns:cx1="http://schemas.microsoft.com/office/drawing/2015/9/8/chartex" xmlns:cx2="http://schemas.microsoft.com/office/drawing/2015/10/21/chartex" xmlns:cx3="http://schemas.microsoft.com/office/drawing/2016/5/9/chartex" xmlns:cx4="http://schemas.microsoft.com/office/drawing/2016/5/10/chartex" xmlns:cx5="http://schemas.microsoft.com/office/drawing/2016/5/11/chartex" xmlns:cx6="http://schemas.microsoft.com/office/drawing/2016/5/12/chartex" xmlns:cx7="http://schemas.microsoft.com/office/drawing/2016/5/13/chartex" xmlns:cx8="http://schemas.microsoft.com/office/drawing/2016/5/14/chartex" xmlns:mc="http://schemas.openxmlformats.org/markup-compatibility/2006" xmlns:aink="http://schemas.microsoft.com/office/drawing/2016/ink" xmlns:am3d="http://schemas.microsoft.com/office/drawing/2017/model3d" xmlns:o="urn:schemas-microsoft-com:office:office" xmlns:oel="http://schemas.microsoft.com/office/2019/extlst" xmlns:r="http://schemas.openxmlformats.org/officeDocument/2006/relationships" xmlns:m="http://schemas.openxmlformats.org/officeDocument/2006/math" xmlns:v="urn:schemas-microsoft-com:vml" xmlns:wp14="http://schemas.microsoft.com/office/word/2010/wordprocessingDrawing" xmlns:wp="http://schemas.openxmlformats.org/drawingml/2006/wordprocessingDrawing" xmlns:w10="urn:schemas-microsoft-com:office:word" xmlns:w="http://schemas.openxmlformats.org/wordprocessingml/2006/main" xmlns:w14="http://schemas.microsoft.com/office/word/2010/wordml" xmlns:w15="http://schemas.microsoft.com/office/word/2012/wordml" xmlns:w16cex="http://schemas.microsoft.com/office/word/2018/wordml/cex" xmlns:w16cid="http://schemas.microsoft.com/office/word/2016/wordml/cid" xmlns:w16="http://schemas.microsoft.com/office/word/2018/wordml" xmlns:w16du="http://schemas.microsoft.com/office/word/2023/wordml/word16du" xmlns:w16sdtdh="http://schemas.microsoft.com/office/word/2020/wordml/sdtdatahash" xmlns:w16se="http://schemas.microsoft.com/office/word/2015/wordml/symex" xmlns:wpg="http://schemas.microsoft.com/office/word/2010/wordprocessingGroup" xmlns:wpi="http://schemas.microsoft.com/office/word/2010/wordprocessingInk" xmlns:wne="http://schemas.microsoft.com/office/word/2006/wordml" xmlns:wps="http://schemas.microsoft.com/office/word/2010/wordprocessingShape" mc:Ignorable="w14 w15 w16se w16cid w16 w16cex w16sdtdh wp14">
   <w:p/>
 </w:hdr>
 </file>
 
 <file path=word/numbering.xml><?xml version="1.0" encoding="utf-8"?>
-<w:numbering xmlns:wpc="http://schemas.microsoft.com/office/word/2010/wordprocessingCanvas" xmlns:cx="http://schemas.microsoft.com/office/drawing/2014/chartex" xmlns:cx1="http://schemas.microsoft.com/office/drawing/2015/9/8/chartex" xmlns:cx2="http://schemas.microsoft.com/office/drawing/2015/10/21/chartex" xmlns:cx3="http://schemas.microsoft.com/office/drawing/2016/5/9/chartex" xmlns:cx4="http://schemas.microsoft.com/office/drawing/2016/5/10/chartex" xmlns:cx5="http://schemas.microsoft.com/office/drawing/2016/5/11/chartex" xmlns:cx6="http://schemas.microsoft.com/office/drawing/2016/5/12/chartex" xmlns:cx7="http://schemas.microsoft.com/office/drawing/2016/5/13/chartex" xmlns:cx8="http://schemas.microsoft.com/office/drawing/2016/5/14/chartex" xmlns:mc="http://schemas.openxmlformats.org/markup-compatibility/2006" xmlns:aink="http://schemas.microsoft.com/office/drawing/2016/ink" xmlns:am3d="http://schemas.microsoft.com/office/drawing/2017/model3d" xmlns:o="urn:schemas-microsoft-com:office:office" xmlns:r="http://schemas.openxmlformats.org/officeDocument/2006/relationships" xmlns:m="http://schemas.openxmlformats.org/officeDocument/2006/math" xmlns:v="urn:schemas-microsoft-com:vml" xmlns:wp14="http://schemas.microsoft.com/office/word/2010/wordprocessingDrawing" xmlns:wp="http://schemas.openxmlformats.org/drawingml/2006/wordprocessingDrawing" xmlns:w10="urn:schemas-microsoft-com:office:word" xmlns:w="http://schemas.openxmlformats.org/wordprocessingml/2006/main" xmlns:w14="http://schemas.microsoft.com/office/word/2010/wordml" xmlns:w15="http://schemas.microsoft.com/office/word/2012/wordml" xmlns:w16cex="http://schemas.microsoft.com/office/word/2018/wordml/cex" xmlns:w16cid="http://schemas.microsoft.com/office/word/2016/wordml/cid" xmlns:w16="http://schemas.microsoft.com/office/word/2018/wordml" xmlns:w16se="http://schemas.microsoft.com/office/word/2015/wordml/symex" xmlns:wpg="http://schemas.microsoft.com/office/word/2010/wordprocessingGroup" xmlns:wpi="http://schemas.microsoft.com/office/word/2010/wordprocessingInk" xmlns:wne="http://schemas.microsoft.com/office/word/2006/wordml" xmlns:wps="http://schemas.microsoft.com/office/word/2010/wordprocessingShape" mc:Ignorable="w14 w15 w16se w16cid w16 w16cex wp14">
+<w:numbering xmlns:wpc="http://schemas.microsoft.com/office/word/2010/wordprocessingCanvas" xmlns:cx="http://schemas.microsoft.com/office/drawing/2014/chartex" xmlns:cx1="http://schemas.microsoft.com/office/drawing/2015/9/8/chartex" xmlns:cx2="http://schemas.microsoft.com/office/drawing/2015/10/21/chartex" xmlns:cx3="http://schemas.microsoft.com/office/drawing/2016/5/9/chartex" xmlns:cx4="http://schemas.microsoft.com/office/drawing/2016/5/10/chartex" xmlns:cx5="http://schemas.microsoft.com/office/drawing/2016/5/11/chartex" xmlns:cx6="http://schemas.microsoft.com/office/drawing/2016/5/12/chartex" xmlns:cx7="http://schemas.microsoft.com/office/drawing/2016/5/13/chartex" xmlns:cx8="http://schemas.microsoft.com/office/drawing/2016/5/14/chartex" xmlns:mc="http://schemas.openxmlformats.org/markup-compatibility/2006" xmlns:aink="http://schemas.microsoft.com/office/drawing/2016/ink" xmlns:am3d="http://schemas.microsoft.com/office/drawing/2017/model3d" xmlns:o="urn:schemas-microsoft-com:office:office" xmlns:oel="http://schemas.microsoft.com/office/2019/extlst" xmlns:r="http://schemas.openxmlformats.org/officeDocument/2006/relationships" xmlns:m="http://schemas.openxmlformats.org/officeDocument/2006/math" xmlns:v="urn:schemas-microsoft-com:vml" xmlns:wp14="http://schemas.microsoft.com/office/word/2010/wordprocessingDrawing" xmlns:wp="http://schemas.openxmlformats.org/drawingml/2006/wordprocessingDrawing" xmlns:w10="urn:schemas-microsoft-com:office:word" xmlns:w="http://schemas.openxmlformats.org/wordprocessingml/2006/main" xmlns:w14="http://schemas.microsoft.com/office/word/2010/wordml" xmlns:w15="http://schemas.microsoft.com/office/word/2012/wordml" xmlns:w16cex="http://schemas.microsoft.com/office/word/2018/wordml/cex" xmlns:w16cid="http://schemas.microsoft.com/office/word/2016/wordml/cid" xmlns:w16="http://schemas.microsoft.com/office/word/2018/wordml" xmlns:w16du="http://schemas.microsoft.com/office/word/2023/wordml/word16du" xmlns:w16sdtdh="http://schemas.microsoft.com/office/word/2020/wordml/sdtdatahash" xmlns:w16se="http://schemas.microsoft.com/office/word/2015/wordml/symex" xmlns:wpg="http://schemas.microsoft.com/office/word/2010/wordprocessingGroup" xmlns:wpi="http://schemas.microsoft.com/office/word/2010/wordprocessingInk" xmlns:wne="http://schemas.microsoft.com/office/word/2006/wordml" xmlns:wps="http://schemas.microsoft.com/office/word/2010/wordprocessingShape" mc:Ignorable="w14 w15 w16se w16cid w16 w16cex w16sdtdh wp14">
   <w:abstractNum w:abstractNumId="0" w15:restartNumberingAfterBreak="0">
     <w:nsid w:val="00000001"/>
     <w:multiLevelType w:val="hybridMultilevel"/>
@@ -2819,6 +4316,119 @@
     </w:lvl>
   </w:abstractNum>
   <w:abstractNum w:abstractNumId="8" w15:restartNumberingAfterBreak="0">
+    <w:nsid w:val="0F69750F"/>
+    <w:multiLevelType w:val="hybridMultilevel"/>
+    <w:tmpl w:val="03C28D9A"/>
+    <w:lvl w:ilvl="0" w:tplc="04090001">
+      <w:start w:val="1"/>
+      <w:numFmt w:val="bullet"/>
+      <w:lvlText w:val=""/>
+      <w:lvlJc w:val="left"/>
+      <w:pPr>
+        <w:ind w:left="720" w:hanging="360"/>
+      </w:pPr>
+      <w:rPr>
+        <w:rFonts w:ascii="Symbol" w:hAnsi="Symbol" w:hint="default"/>
+      </w:rPr>
+    </w:lvl>
+    <w:lvl w:ilvl="1" w:tplc="04090003">
+      <w:start w:val="1"/>
+      <w:numFmt w:val="bullet"/>
+      <w:lvlText w:val="o"/>
+      <w:lvlJc w:val="left"/>
+      <w:pPr>
+        <w:ind w:left="1440" w:hanging="360"/>
+      </w:pPr>
+      <w:rPr>
+        <w:rFonts w:ascii="Courier New" w:hAnsi="Courier New" w:cs="Courier New" w:hint="default"/>
+      </w:rPr>
+    </w:lvl>
+    <w:lvl w:ilvl="2" w:tplc="04090005" w:tentative="1">
+      <w:start w:val="1"/>
+      <w:numFmt w:val="bullet"/>
+      <w:lvlText w:val=""/>
+      <w:lvlJc w:val="left"/>
+      <w:pPr>
+        <w:ind w:left="2160" w:hanging="360"/>
+      </w:pPr>
+      <w:rPr>
+        <w:rFonts w:ascii="Wingdings" w:hAnsi="Wingdings" w:hint="default"/>
+      </w:rPr>
+    </w:lvl>
+    <w:lvl w:ilvl="3" w:tplc="04090001" w:tentative="1">
+      <w:start w:val="1"/>
+      <w:numFmt w:val="bullet"/>
+      <w:lvlText w:val=""/>
+      <w:lvlJc w:val="left"/>
+      <w:pPr>
+        <w:ind w:left="2880" w:hanging="360"/>
+      </w:pPr>
+      <w:rPr>
+        <w:rFonts w:ascii="Symbol" w:hAnsi="Symbol" w:hint="default"/>
+      </w:rPr>
+    </w:lvl>
+    <w:lvl w:ilvl="4" w:tplc="04090003" w:tentative="1">
+      <w:start w:val="1"/>
+      <w:numFmt w:val="bullet"/>
+      <w:lvlText w:val="o"/>
+      <w:lvlJc w:val="left"/>
+      <w:pPr>
+        <w:ind w:left="3600" w:hanging="360"/>
+      </w:pPr>
+      <w:rPr>
+        <w:rFonts w:ascii="Courier New" w:hAnsi="Courier New" w:cs="Courier New" w:hint="default"/>
+      </w:rPr>
+    </w:lvl>
+    <w:lvl w:ilvl="5" w:tplc="04090005" w:tentative="1">
+      <w:start w:val="1"/>
+      <w:numFmt w:val="bullet"/>
+      <w:lvlText w:val=""/>
+      <w:lvlJc w:val="left"/>
+      <w:pPr>
+        <w:ind w:left="4320" w:hanging="360"/>
+      </w:pPr>
+      <w:rPr>
+        <w:rFonts w:ascii="Wingdings" w:hAnsi="Wingdings" w:hint="default"/>
+      </w:rPr>
+    </w:lvl>
+    <w:lvl w:ilvl="6" w:tplc="04090001" w:tentative="1">
+      <w:start w:val="1"/>
+      <w:numFmt w:val="bullet"/>
+      <w:lvlText w:val=""/>
+      <w:lvlJc w:val="left"/>
+      <w:pPr>
+        <w:ind w:left="5040" w:hanging="360"/>
+      </w:pPr>
+      <w:rPr>
+        <w:rFonts w:ascii="Symbol" w:hAnsi="Symbol" w:hint="default"/>
+      </w:rPr>
+    </w:lvl>
+    <w:lvl w:ilvl="7" w:tplc="04090003" w:tentative="1">
+      <w:start w:val="1"/>
+      <w:numFmt w:val="bullet"/>
+      <w:lvlText w:val="o"/>
+      <w:lvlJc w:val="left"/>
+      <w:pPr>
+        <w:ind w:left="5760" w:hanging="360"/>
+      </w:pPr>
+      <w:rPr>
+        <w:rFonts w:ascii="Courier New" w:hAnsi="Courier New" w:cs="Courier New" w:hint="default"/>
+      </w:rPr>
+    </w:lvl>
+    <w:lvl w:ilvl="8" w:tplc="04090005" w:tentative="1">
+      <w:start w:val="1"/>
+      <w:numFmt w:val="bullet"/>
+      <w:lvlText w:val=""/>
+      <w:lvlJc w:val="left"/>
+      <w:pPr>
+        <w:ind w:left="6480" w:hanging="360"/>
+      </w:pPr>
+      <w:rPr>
+        <w:rFonts w:ascii="Wingdings" w:hAnsi="Wingdings" w:hint="default"/>
+      </w:rPr>
+    </w:lvl>
+  </w:abstractNum>
+  <w:abstractNum w:abstractNumId="9" w15:restartNumberingAfterBreak="0">
     <w:nsid w:val="2D6B2A45"/>
     <w:multiLevelType w:val="hybridMultilevel"/>
     <w:tmpl w:val="D644673E"/>
@@ -2958,38 +4568,389 @@
       </w:rPr>
     </w:lvl>
   </w:abstractNum>
-  <w:num w:numId="1">
+  <w:abstractNum w:abstractNumId="10" w15:restartNumberingAfterBreak="0">
+    <w:nsid w:val="3FEB4BD2"/>
+    <w:multiLevelType w:val="hybridMultilevel"/>
+    <w:tmpl w:val="7BBEC496"/>
+    <w:lvl w:ilvl="0" w:tplc="04090001">
+      <w:start w:val="1"/>
+      <w:numFmt w:val="bullet"/>
+      <w:lvlText w:val=""/>
+      <w:lvlJc w:val="left"/>
+      <w:pPr>
+        <w:ind w:left="720" w:hanging="360"/>
+      </w:pPr>
+      <w:rPr>
+        <w:rFonts w:ascii="Symbol" w:hAnsi="Symbol" w:hint="default"/>
+      </w:rPr>
+    </w:lvl>
+    <w:lvl w:ilvl="1" w:tplc="04090003">
+      <w:start w:val="1"/>
+      <w:numFmt w:val="bullet"/>
+      <w:lvlText w:val="o"/>
+      <w:lvlJc w:val="left"/>
+      <w:pPr>
+        <w:ind w:left="1440" w:hanging="360"/>
+      </w:pPr>
+      <w:rPr>
+        <w:rFonts w:ascii="Courier New" w:hAnsi="Courier New" w:cs="Courier New" w:hint="default"/>
+      </w:rPr>
+    </w:lvl>
+    <w:lvl w:ilvl="2" w:tplc="04090005" w:tentative="1">
+      <w:start w:val="1"/>
+      <w:numFmt w:val="bullet"/>
+      <w:lvlText w:val=""/>
+      <w:lvlJc w:val="left"/>
+      <w:pPr>
+        <w:ind w:left="2160" w:hanging="360"/>
+      </w:pPr>
+      <w:rPr>
+        <w:rFonts w:ascii="Wingdings" w:hAnsi="Wingdings" w:hint="default"/>
+      </w:rPr>
+    </w:lvl>
+    <w:lvl w:ilvl="3" w:tplc="04090001" w:tentative="1">
+      <w:start w:val="1"/>
+      <w:numFmt w:val="bullet"/>
+      <w:lvlText w:val=""/>
+      <w:lvlJc w:val="left"/>
+      <w:pPr>
+        <w:ind w:left="2880" w:hanging="360"/>
+      </w:pPr>
+      <w:rPr>
+        <w:rFonts w:ascii="Symbol" w:hAnsi="Symbol" w:hint="default"/>
+      </w:rPr>
+    </w:lvl>
+    <w:lvl w:ilvl="4" w:tplc="04090003" w:tentative="1">
+      <w:start w:val="1"/>
+      <w:numFmt w:val="bullet"/>
+      <w:lvlText w:val="o"/>
+      <w:lvlJc w:val="left"/>
+      <w:pPr>
+        <w:ind w:left="3600" w:hanging="360"/>
+      </w:pPr>
+      <w:rPr>
+        <w:rFonts w:ascii="Courier New" w:hAnsi="Courier New" w:cs="Courier New" w:hint="default"/>
+      </w:rPr>
+    </w:lvl>
+    <w:lvl w:ilvl="5" w:tplc="04090005" w:tentative="1">
+      <w:start w:val="1"/>
+      <w:numFmt w:val="bullet"/>
+      <w:lvlText w:val=""/>
+      <w:lvlJc w:val="left"/>
+      <w:pPr>
+        <w:ind w:left="4320" w:hanging="360"/>
+      </w:pPr>
+      <w:rPr>
+        <w:rFonts w:ascii="Wingdings" w:hAnsi="Wingdings" w:hint="default"/>
+      </w:rPr>
+    </w:lvl>
+    <w:lvl w:ilvl="6" w:tplc="04090001" w:tentative="1">
+      <w:start w:val="1"/>
+      <w:numFmt w:val="bullet"/>
+      <w:lvlText w:val=""/>
+      <w:lvlJc w:val="left"/>
+      <w:pPr>
+        <w:ind w:left="5040" w:hanging="360"/>
+      </w:pPr>
+      <w:rPr>
+        <w:rFonts w:ascii="Symbol" w:hAnsi="Symbol" w:hint="default"/>
+      </w:rPr>
+    </w:lvl>
+    <w:lvl w:ilvl="7" w:tplc="04090003" w:tentative="1">
+      <w:start w:val="1"/>
+      <w:numFmt w:val="bullet"/>
+      <w:lvlText w:val="o"/>
+      <w:lvlJc w:val="left"/>
+      <w:pPr>
+        <w:ind w:left="5760" w:hanging="360"/>
+      </w:pPr>
+      <w:rPr>
+        <w:rFonts w:ascii="Courier New" w:hAnsi="Courier New" w:cs="Courier New" w:hint="default"/>
+      </w:rPr>
+    </w:lvl>
+    <w:lvl w:ilvl="8" w:tplc="04090005" w:tentative="1">
+      <w:start w:val="1"/>
+      <w:numFmt w:val="bullet"/>
+      <w:lvlText w:val=""/>
+      <w:lvlJc w:val="left"/>
+      <w:pPr>
+        <w:ind w:left="6480" w:hanging="360"/>
+      </w:pPr>
+      <w:rPr>
+        <w:rFonts w:ascii="Wingdings" w:hAnsi="Wingdings" w:hint="default"/>
+      </w:rPr>
+    </w:lvl>
+  </w:abstractNum>
+  <w:abstractNum w:abstractNumId="11" w15:restartNumberingAfterBreak="0">
+    <w:nsid w:val="553C1376"/>
+    <w:multiLevelType w:val="hybridMultilevel"/>
+    <w:tmpl w:val="A7C4751E"/>
+    <w:lvl w:ilvl="0" w:tplc="04090001">
+      <w:start w:val="1"/>
+      <w:numFmt w:val="bullet"/>
+      <w:lvlText w:val=""/>
+      <w:lvlJc w:val="left"/>
+      <w:pPr>
+        <w:ind w:left="3795" w:hanging="360"/>
+      </w:pPr>
+      <w:rPr>
+        <w:rFonts w:ascii="Symbol" w:hAnsi="Symbol" w:hint="default"/>
+      </w:rPr>
+    </w:lvl>
+    <w:lvl w:ilvl="1" w:tplc="04090003" w:tentative="1">
+      <w:start w:val="1"/>
+      <w:numFmt w:val="bullet"/>
+      <w:lvlText w:val="o"/>
+      <w:lvlJc w:val="left"/>
+      <w:pPr>
+        <w:ind w:left="4515" w:hanging="360"/>
+      </w:pPr>
+      <w:rPr>
+        <w:rFonts w:ascii="Courier New" w:hAnsi="Courier New" w:cs="Courier New" w:hint="default"/>
+      </w:rPr>
+    </w:lvl>
+    <w:lvl w:ilvl="2" w:tplc="04090005" w:tentative="1">
+      <w:start w:val="1"/>
+      <w:numFmt w:val="bullet"/>
+      <w:lvlText w:val=""/>
+      <w:lvlJc w:val="left"/>
+      <w:pPr>
+        <w:ind w:left="5235" w:hanging="360"/>
+      </w:pPr>
+      <w:rPr>
+        <w:rFonts w:ascii="Wingdings" w:hAnsi="Wingdings" w:hint="default"/>
+      </w:rPr>
+    </w:lvl>
+    <w:lvl w:ilvl="3" w:tplc="04090001" w:tentative="1">
+      <w:start w:val="1"/>
+      <w:numFmt w:val="bullet"/>
+      <w:lvlText w:val=""/>
+      <w:lvlJc w:val="left"/>
+      <w:pPr>
+        <w:ind w:left="5955" w:hanging="360"/>
+      </w:pPr>
+      <w:rPr>
+        <w:rFonts w:ascii="Symbol" w:hAnsi="Symbol" w:hint="default"/>
+      </w:rPr>
+    </w:lvl>
+    <w:lvl w:ilvl="4" w:tplc="04090003" w:tentative="1">
+      <w:start w:val="1"/>
+      <w:numFmt w:val="bullet"/>
+      <w:lvlText w:val="o"/>
+      <w:lvlJc w:val="left"/>
+      <w:pPr>
+        <w:ind w:left="6675" w:hanging="360"/>
+      </w:pPr>
+      <w:rPr>
+        <w:rFonts w:ascii="Courier New" w:hAnsi="Courier New" w:cs="Courier New" w:hint="default"/>
+      </w:rPr>
+    </w:lvl>
+    <w:lvl w:ilvl="5" w:tplc="04090005" w:tentative="1">
+      <w:start w:val="1"/>
+      <w:numFmt w:val="bullet"/>
+      <w:lvlText w:val=""/>
+      <w:lvlJc w:val="left"/>
+      <w:pPr>
+        <w:ind w:left="7395" w:hanging="360"/>
+      </w:pPr>
+      <w:rPr>
+        <w:rFonts w:ascii="Wingdings" w:hAnsi="Wingdings" w:hint="default"/>
+      </w:rPr>
+    </w:lvl>
+    <w:lvl w:ilvl="6" w:tplc="04090001" w:tentative="1">
+      <w:start w:val="1"/>
+      <w:numFmt w:val="bullet"/>
+      <w:lvlText w:val=""/>
+      <w:lvlJc w:val="left"/>
+      <w:pPr>
+        <w:ind w:left="8115" w:hanging="360"/>
+      </w:pPr>
+      <w:rPr>
+        <w:rFonts w:ascii="Symbol" w:hAnsi="Symbol" w:hint="default"/>
+      </w:rPr>
+    </w:lvl>
+    <w:lvl w:ilvl="7" w:tplc="04090003" w:tentative="1">
+      <w:start w:val="1"/>
+      <w:numFmt w:val="bullet"/>
+      <w:lvlText w:val="o"/>
+      <w:lvlJc w:val="left"/>
+      <w:pPr>
+        <w:ind w:left="8835" w:hanging="360"/>
+      </w:pPr>
+      <w:rPr>
+        <w:rFonts w:ascii="Courier New" w:hAnsi="Courier New" w:cs="Courier New" w:hint="default"/>
+      </w:rPr>
+    </w:lvl>
+    <w:lvl w:ilvl="8" w:tplc="04090005" w:tentative="1">
+      <w:start w:val="1"/>
+      <w:numFmt w:val="bullet"/>
+      <w:lvlText w:val=""/>
+      <w:lvlJc w:val="left"/>
+      <w:pPr>
+        <w:ind w:left="9555" w:hanging="360"/>
+      </w:pPr>
+      <w:rPr>
+        <w:rFonts w:ascii="Wingdings" w:hAnsi="Wingdings" w:hint="default"/>
+      </w:rPr>
+    </w:lvl>
+  </w:abstractNum>
+  <w:abstractNum w:abstractNumId="12" w15:restartNumberingAfterBreak="0">
+    <w:nsid w:val="5D4614C2"/>
+    <w:multiLevelType w:val="hybridMultilevel"/>
+    <w:tmpl w:val="1B26C70C"/>
+    <w:lvl w:ilvl="0" w:tplc="04090001">
+      <w:start w:val="1"/>
+      <w:numFmt w:val="bullet"/>
+      <w:lvlText w:val=""/>
+      <w:lvlJc w:val="left"/>
+      <w:pPr>
+        <w:ind w:left="720" w:hanging="360"/>
+      </w:pPr>
+      <w:rPr>
+        <w:rFonts w:ascii="Symbol" w:hAnsi="Symbol" w:hint="default"/>
+      </w:rPr>
+    </w:lvl>
+    <w:lvl w:ilvl="1" w:tplc="04090003" w:tentative="1">
+      <w:start w:val="1"/>
+      <w:numFmt w:val="bullet"/>
+      <w:lvlText w:val="o"/>
+      <w:lvlJc w:val="left"/>
+      <w:pPr>
+        <w:ind w:left="1440" w:hanging="360"/>
+      </w:pPr>
+      <w:rPr>
+        <w:rFonts w:ascii="Courier New" w:hAnsi="Courier New" w:cs="Courier New" w:hint="default"/>
+      </w:rPr>
+    </w:lvl>
+    <w:lvl w:ilvl="2" w:tplc="04090005" w:tentative="1">
+      <w:start w:val="1"/>
+      <w:numFmt w:val="bullet"/>
+      <w:lvlText w:val=""/>
+      <w:lvlJc w:val="left"/>
+      <w:pPr>
+        <w:ind w:left="2160" w:hanging="360"/>
+      </w:pPr>
+      <w:rPr>
+        <w:rFonts w:ascii="Wingdings" w:hAnsi="Wingdings" w:hint="default"/>
+      </w:rPr>
+    </w:lvl>
+    <w:lvl w:ilvl="3" w:tplc="04090001" w:tentative="1">
+      <w:start w:val="1"/>
+      <w:numFmt w:val="bullet"/>
+      <w:lvlText w:val=""/>
+      <w:lvlJc w:val="left"/>
+      <w:pPr>
+        <w:ind w:left="2880" w:hanging="360"/>
+      </w:pPr>
+      <w:rPr>
+        <w:rFonts w:ascii="Symbol" w:hAnsi="Symbol" w:hint="default"/>
+      </w:rPr>
+    </w:lvl>
+    <w:lvl w:ilvl="4" w:tplc="04090003" w:tentative="1">
+      <w:start w:val="1"/>
+      <w:numFmt w:val="bullet"/>
+      <w:lvlText w:val="o"/>
+      <w:lvlJc w:val="left"/>
+      <w:pPr>
+        <w:ind w:left="3600" w:hanging="360"/>
+      </w:pPr>
+      <w:rPr>
+        <w:rFonts w:ascii="Courier New" w:hAnsi="Courier New" w:cs="Courier New" w:hint="default"/>
+      </w:rPr>
+    </w:lvl>
+    <w:lvl w:ilvl="5" w:tplc="04090005" w:tentative="1">
+      <w:start w:val="1"/>
+      <w:numFmt w:val="bullet"/>
+      <w:lvlText w:val=""/>
+      <w:lvlJc w:val="left"/>
+      <w:pPr>
+        <w:ind w:left="4320" w:hanging="360"/>
+      </w:pPr>
+      <w:rPr>
+        <w:rFonts w:ascii="Wingdings" w:hAnsi="Wingdings" w:hint="default"/>
+      </w:rPr>
+    </w:lvl>
+    <w:lvl w:ilvl="6" w:tplc="04090001" w:tentative="1">
+      <w:start w:val="1"/>
+      <w:numFmt w:val="bullet"/>
+      <w:lvlText w:val=""/>
+      <w:lvlJc w:val="left"/>
+      <w:pPr>
+        <w:ind w:left="5040" w:hanging="360"/>
+      </w:pPr>
+      <w:rPr>
+        <w:rFonts w:ascii="Symbol" w:hAnsi="Symbol" w:hint="default"/>
+      </w:rPr>
+    </w:lvl>
+    <w:lvl w:ilvl="7" w:tplc="04090003" w:tentative="1">
+      <w:start w:val="1"/>
+      <w:numFmt w:val="bullet"/>
+      <w:lvlText w:val="o"/>
+      <w:lvlJc w:val="left"/>
+      <w:pPr>
+        <w:ind w:left="5760" w:hanging="360"/>
+      </w:pPr>
+      <w:rPr>
+        <w:rFonts w:ascii="Courier New" w:hAnsi="Courier New" w:cs="Courier New" w:hint="default"/>
+      </w:rPr>
+    </w:lvl>
+    <w:lvl w:ilvl="8" w:tplc="04090005" w:tentative="1">
+      <w:start w:val="1"/>
+      <w:numFmt w:val="bullet"/>
+      <w:lvlText w:val=""/>
+      <w:lvlJc w:val="left"/>
+      <w:pPr>
+        <w:ind w:left="6480" w:hanging="360"/>
+      </w:pPr>
+      <w:rPr>
+        <w:rFonts w:ascii="Wingdings" w:hAnsi="Wingdings" w:hint="default"/>
+      </w:rPr>
+    </w:lvl>
+  </w:abstractNum>
+  <w:num w:numId="1" w16cid:durableId="1192383002">
     <w:abstractNumId w:val="0"/>
   </w:num>
-  <w:num w:numId="2">
+  <w:num w:numId="2" w16cid:durableId="1555776983">
     <w:abstractNumId w:val="1"/>
   </w:num>
-  <w:num w:numId="3">
+  <w:num w:numId="3" w16cid:durableId="969673530">
     <w:abstractNumId w:val="2"/>
   </w:num>
-  <w:num w:numId="4">
+  <w:num w:numId="4" w16cid:durableId="1682463665">
     <w:abstractNumId w:val="3"/>
   </w:num>
-  <w:num w:numId="5">
+  <w:num w:numId="5" w16cid:durableId="1148010015">
     <w:abstractNumId w:val="4"/>
   </w:num>
-  <w:num w:numId="6">
+  <w:num w:numId="6" w16cid:durableId="1501889790">
     <w:abstractNumId w:val="5"/>
   </w:num>
-  <w:num w:numId="7">
+  <w:num w:numId="7" w16cid:durableId="93601518">
     <w:abstractNumId w:val="6"/>
   </w:num>
-  <w:num w:numId="8">
+  <w:num w:numId="8" w16cid:durableId="437873704">
     <w:abstractNumId w:val="7"/>
   </w:num>
-  <w:num w:numId="9">
+  <w:num w:numId="9" w16cid:durableId="1032462654">
+    <w:abstractNumId w:val="9"/>
+  </w:num>
+  <w:num w:numId="10" w16cid:durableId="1785223480">
+    <w:abstractNumId w:val="11"/>
+  </w:num>
+  <w:num w:numId="11" w16cid:durableId="1074081338">
+    <w:abstractNumId w:val="10"/>
+  </w:num>
+  <w:num w:numId="12" w16cid:durableId="363412529">
+    <w:abstractNumId w:val="12"/>
+  </w:num>
+  <w:num w:numId="13" w16cid:durableId="775564123">
     <w:abstractNumId w:val="8"/>
   </w:num>
 </w:numbering>
 </file>
 
 <file path=word/styles.xml><?xml version="1.0" encoding="utf-8"?>
-<w:styles xmlns:mc="http://schemas.openxmlformats.org/markup-compatibility/2006" xmlns:r="http://schemas.openxmlformats.org/officeDocument/2006/relationships" xmlns:w="http://schemas.openxmlformats.org/wordprocessingml/2006/main" xmlns:w14="http://schemas.microsoft.com/office/word/2010/wordml" xmlns:w15="http://schemas.microsoft.com/office/word/2012/wordml" xmlns:w16cex="http://schemas.microsoft.com/office/word/2018/wordml/cex" xmlns:w16cid="http://schemas.microsoft.com/office/word/2016/wordml/cid" xmlns:w16="http://schemas.microsoft.com/office/word/2018/wordml" xmlns:w16se="http://schemas.microsoft.com/office/word/2015/wordml/symex" mc:Ignorable="w14 w15 w16se w16cid w16 w16cex">
+<w:styles xmlns:mc="http://schemas.openxmlformats.org/markup-compatibility/2006" xmlns:r="http://schemas.openxmlformats.org/officeDocument/2006/relationships" xmlns:w="http://schemas.openxmlformats.org/wordprocessingml/2006/main" xmlns:w14="http://schemas.microsoft.com/office/word/2010/wordml" xmlns:w15="http://schemas.microsoft.com/office/word/2012/wordml" xmlns:w16cex="http://schemas.microsoft.com/office/word/2018/wordml/cex" xmlns:w16cid="http://schemas.microsoft.com/office/word/2016/wordml/cid" xmlns:w16="http://schemas.microsoft.com/office/word/2018/wordml" xmlns:w16sdtdh="http://schemas.microsoft.com/office/word/2020/wordml/sdtdatahash" xmlns:w16se="http://schemas.microsoft.com/office/word/2015/wordml/symex" mc:Ignorable="w14 w15 w16se w16cid w16 w16cex w16sdtdh">
   <w:docDefaults>
     <w:rPrDefault>
       <w:rPr>
@@ -3373,9 +5334,6 @@
     <w:lsdException w:name="List Table 7 Colorful Accent 6" w:uiPriority="52"/>
     <w:lsdException w:name="Mention" w:semiHidden="1" w:unhideWhenUsed="1"/>
     <w:lsdException w:name="Smart Hyperlink" w:semiHidden="1" w:unhideWhenUsed="1"/>
-    <w:lsdException w:name="Hashtag" w:semiHidden="1" w:unhideWhenUsed="1"/>
-    <w:lsdException w:name="Unresolved Mention" w:semiHidden="1" w:unhideWhenUsed="1"/>
-    <w:lsdException w:name="Smart Link" w:semiHidden="1" w:unhideWhenUsed="1"/>
   </w:latentStyles>
   <w:style w:type="paragraph" w:default="1" w:styleId="Normal">
     <w:name w:val="Normal"/>
@@ -3766,6 +5724,17 @@
       <w:rFonts w:eastAsia="Calibri"/>
     </w:rPr>
   </w:style>
+  <w:style w:type="paragraph" w:styleId="ListParagraph">
+    <w:name w:val="List Paragraph"/>
+    <w:basedOn w:val="Normal"/>
+    <w:uiPriority w:val="34"/>
+    <w:qFormat/>
+    <w:rsid w:val="00DE62B0"/>
+    <w:pPr>
+      <w:ind w:left="720"/>
+      <w:contextualSpacing/>
+    </w:pPr>
+  </w:style>
 </w:styles>
 </file>
 

</xml_diff>